<commit_message>
Mettre à jour mes stories
</commit_message>
<xml_diff>
--- a/Stories.docx
+++ b/Stories.docx
@@ -21,6 +21,9 @@
       <w:r>
         <w:t>me mettre en position d’attaque.</w:t>
       </w:r>
+      <w:r>
+        <w:t xml:space="preserve"> REF 2</w:t>
+      </w:r>
     </w:p>
     <w:p>
       <w:pPr>
@@ -101,6 +104,9 @@
       <w:r>
         <w:t>es paramètres audios et la difficulté.</w:t>
       </w:r>
+      <w:r>
+        <w:t xml:space="preserve"> REF1</w:t>
+      </w:r>
     </w:p>
     <w:p>
       <w:r>
@@ -109,6 +115,9 @@
       <w:r>
         <w:t>En tant qu’utilisateur, je veux lancer une partie.</w:t>
       </w:r>
+      <w:r>
+        <w:t xml:space="preserve"> REF1</w:t>
+      </w:r>
     </w:p>
     <w:p>
       <w:pPr>
@@ -140,6 +149,9 @@
       <w:r>
         <w:t>En tant qu’utilisateur, je veux quitter une partie.</w:t>
       </w:r>
+      <w:r>
+        <w:t xml:space="preserve"> </w:t>
+      </w:r>
     </w:p>
     <w:p>
       <w:pPr>
@@ -162,6 +174,9 @@
       <w:r>
         <w:t>.</w:t>
       </w:r>
+      <w:r>
+        <w:t xml:space="preserve"> REF1</w:t>
+      </w:r>
     </w:p>
     <w:p>
       <w:r>
@@ -185,6 +200,9 @@
       <w:r>
         <w:t>.</w:t>
       </w:r>
+      <w:r>
+        <w:t xml:space="preserve"> REF1</w:t>
+      </w:r>
     </w:p>
     <w:p>
       <w:r>
@@ -223,6 +241,9 @@
       <w:r>
         <w:t>.</w:t>
       </w:r>
+      <w:r>
+        <w:t xml:space="preserve"> REF1</w:t>
+      </w:r>
     </w:p>
     <w:p>
       <w:r>
@@ -263,6 +284,9 @@
       <w:r>
         <w:t xml:space="preserve"> ou briser mes murs.</w:t>
       </w:r>
+      <w:r>
+        <w:t xml:space="preserve"> REF2</w:t>
+      </w:r>
     </w:p>
     <w:p>
       <w:r>
@@ -278,89 +302,373 @@
         <w:ind w:firstLine="708"/>
       </w:pPr>
       <w:r>
-        <w:t xml:space="preserve">T : Dans le jeu, lorsqu’un laser touche un </w:t>
-      </w:r>
-      <w:r>
-        <w:t>mur</w:t>
-      </w:r>
-      <w:r>
-        <w:t xml:space="preserve">, il </w:t>
-      </w:r>
-      <w:r>
-        <w:t>se casse légèrement</w:t>
+        <w:t>T : Dans le jeu, lorsqu’un laser touche un mur, il se casse légèrement.</w:t>
+      </w:r>
+    </w:p>
+    <w:p>
+      <w:r>
+        <w:tab/>
+        <w:t>T : Dans le jeu, je veux appuyer sur « espace », pour tirer des lasers</w:t>
+      </w:r>
+    </w:p>
+    <w:p>
+      <w:r>
+        <w:t>S</w:t>
+      </w:r>
+      <w:r>
+        <w:t xml:space="preserve"> </w:t>
+      </w:r>
+      <w:r>
+        <w:t xml:space="preserve">: </w:t>
+      </w:r>
+      <w:r>
+        <w:t>En tant qu’utilisateur, je veux avoir des informations sur le cours de ma partie.</w:t>
+      </w:r>
+    </w:p>
+    <w:p>
+      <w:r>
+        <w:tab/>
+        <w:t>T : Dans le jeu, mes vies apparaissent en haut à droite</w:t>
+      </w:r>
+    </w:p>
+    <w:p>
+      <w:r>
+        <w:tab/>
+        <w:t>T : Dans le jeu, mon score apparait en haut à gauche</w:t>
+      </w:r>
+    </w:p>
+    <w:p>
+      <w:r>
+        <w:tab/>
+        <w:t xml:space="preserve">T : Dans le jeu, </w:t>
+      </w:r>
+      <w:r>
+        <w:t>le titre apparait au milieu en haut</w:t>
+      </w:r>
+    </w:p>
+    <w:p>
+      <w:r>
+        <w:t>S : En tant que joueur, je veux que les aliens se déplace</w:t>
+      </w:r>
+      <w:r>
+        <w:t xml:space="preserve"> comme dans le jeu original</w:t>
+      </w:r>
+    </w:p>
+    <w:p>
+      <w:r>
+        <w:lastRenderedPageBreak/>
+        <w:tab/>
+        <w:t xml:space="preserve">T : </w:t>
+      </w:r>
+      <w:r>
+        <w:t>Dans le jeu, les aliens se déplacent suivant le rythme d’un timer.</w:t>
+      </w:r>
+    </w:p>
+    <w:p>
+      <w:r>
+        <w:tab/>
+        <w:t>T : Dans le jeu, les aliens avancent plus vite lorsqu’il en reste moins</w:t>
+      </w:r>
+    </w:p>
+    <w:p>
+      <w:r>
+        <w:t>S : En tant que joueur, je veux pouvoir frapper une touche pour mettre en pause</w:t>
+      </w:r>
+    </w:p>
+    <w:p>
+      <w:pPr>
+        <w:ind w:left="705"/>
+      </w:pPr>
+      <w:r>
+        <w:t>T : Dans le jeu, en appuyant sur « </w:t>
+      </w:r>
+      <w:r>
+        <w:t>supprimer</w:t>
+      </w:r>
+      <w:r>
+        <w:t> »</w:t>
+      </w:r>
+      <w:r>
+        <w:t>, le jeu se met en pause.</w:t>
+      </w:r>
+    </w:p>
+    <w:p>
+      <w:r>
+        <w:t>S : En tant que joueur, je veux pouvoir reprendre ou quitter ma partie depuis la fenêtre de pause</w:t>
+      </w:r>
+    </w:p>
+    <w:p>
+      <w:pPr>
+        <w:ind w:left="705"/>
+      </w:pPr>
+      <w:r>
+        <w:t xml:space="preserve">T : Dans la </w:t>
+      </w:r>
+      <w:r>
+        <w:t>fenêtre</w:t>
+      </w:r>
+      <w:r>
+        <w:t xml:space="preserve"> de pause</w:t>
+      </w:r>
+      <w:r>
+        <w:t xml:space="preserve">, avec </w:t>
+      </w:r>
+      <w:r>
+        <w:t>les flèches directionnelles</w:t>
+      </w:r>
+      <w:r>
+        <w:t xml:space="preserve"> « haut » et « bas » je me déplace en haut ou en bas</w:t>
       </w:r>
       <w:r>
         <w:t>.</w:t>
       </w:r>
     </w:p>
     <w:p>
-      <w:r>
-        <w:tab/>
-        <w:t>T : Dans le jeu, je veux appuyer sur « espace », pour tirer des lasers</w:t>
-      </w:r>
-    </w:p>
-    <w:p>
-      <w:r>
-        <w:t>S</w:t>
+      <w:pPr>
+        <w:ind w:left="705"/>
+      </w:pPr>
+      <w:r>
+        <w:t xml:space="preserve">T : Dans la </w:t>
+      </w:r>
+      <w:r>
+        <w:t>fenêtre</w:t>
+      </w:r>
+      <w:r>
+        <w:t xml:space="preserve"> de pause, lors d’un clic avec le bouton « enter »</w:t>
+      </w:r>
+      <w:r>
+        <w:t xml:space="preserve"> l’action sélectionné sera exécuté </w:t>
+      </w:r>
+    </w:p>
+    <w:p>
+      <w:pPr>
+        <w:ind w:left="705"/>
+      </w:pPr>
+      <w:r>
+        <w:t xml:space="preserve">T : Dans la fenêtre de pause, l’option « quitter » nous </w:t>
+      </w:r>
+      <w:r>
+        <w:t>ramènera dans le menu principal.</w:t>
+      </w:r>
+    </w:p>
+    <w:p>
+      <w:pPr>
+        <w:ind w:left="705"/>
+      </w:pPr>
+      <w:r>
+        <w:t>T : Dans la fenêtre de pause, l’option « reprendre »</w:t>
+      </w:r>
+      <w:r>
+        <w:t xml:space="preserve"> reprendra la partie </w:t>
+      </w:r>
+      <w:r>
+        <w:t>là</w:t>
+      </w:r>
+      <w:r>
+        <w:t xml:space="preserve"> où elle a été </w:t>
+      </w:r>
+      <w:r>
+        <w:t>arrêtée</w:t>
+      </w:r>
+      <w:r>
+        <w:t>.</w:t>
+      </w:r>
+    </w:p>
+    <w:p>
+      <w:r>
+        <w:t xml:space="preserve">S : En tant que joueur, je veux pouvoir enregistrer un pseudo avec mon score </w:t>
+      </w:r>
+      <w:r>
+        <w:t>au début de la partie</w:t>
+      </w:r>
+    </w:p>
+    <w:p>
+      <w:r>
+        <w:tab/>
+        <w:t xml:space="preserve">T : </w:t>
+      </w:r>
+      <w:r>
+        <w:t>Avant la fenêtre de jeu</w:t>
+      </w:r>
+      <w:r>
+        <w:t>, une demande de saisie de pseudo y apparait.</w:t>
+      </w:r>
+    </w:p>
+    <w:p>
+      <w:r>
+        <w:t>S : En tant que joueur, je veux une fenêtre de « game over</w:t>
+      </w:r>
+      <w:r>
+        <w:t> »</w:t>
+      </w:r>
+      <w:r>
+        <w:t xml:space="preserve"> lorsque </w:t>
+      </w:r>
+      <w:r>
+        <w:t>je perds ou que je quitte le jeu.</w:t>
+      </w:r>
+    </w:p>
+    <w:p>
+      <w:pPr>
+        <w:ind w:left="705"/>
+      </w:pPr>
+      <w:r>
+        <w:t xml:space="preserve">T : Dans le jeu ou dans la fenêtre de pause, </w:t>
+      </w:r>
+      <w:r>
+        <w:t>lorsque je quitte, une fenêtre de « game over » apparait avec notre score</w:t>
+      </w:r>
+      <w:r>
+        <w:t xml:space="preserve"> et un petit message.</w:t>
+      </w:r>
+    </w:p>
+    <w:p>
+      <w:r>
+        <w:t>S : En tant que joueur, je veux une musique pendant le jeu.</w:t>
+      </w:r>
+    </w:p>
+    <w:p>
+      <w:r>
+        <w:tab/>
+        <w:t>Dans le jeu, je veux une petite musique sympathique pour qu’on ne s’ennuie pas.</w:t>
+      </w:r>
+    </w:p>
+    <w:p>
+      <w:r>
+        <w:t>S : En</w:t>
+      </w:r>
+      <w:r>
+        <w:t xml:space="preserve"> tant que développeur, je veux un code de triche pour avoir </w:t>
+      </w:r>
+      <w:r>
+        <w:t>plus de vie</w:t>
+      </w:r>
+      <w:r>
+        <w:t>s</w:t>
+      </w:r>
+      <w:r>
+        <w:t>.</w:t>
+      </w:r>
+    </w:p>
+    <w:p>
+      <w:r>
+        <w:tab/>
+        <w:t>Dans le</w:t>
+      </w:r>
+      <w:r>
+        <w:t xml:space="preserve"> jeu, lorsque je </w:t>
+      </w:r>
+      <w:r>
+        <w:t>mets un pseudo spécial sur le jeu</w:t>
+      </w:r>
+      <w:r>
+        <w:t xml:space="preserve"> mon nombre de vies passe à </w:t>
+      </w:r>
+      <w:r>
+        <w:t>5.</w:t>
+      </w:r>
+    </w:p>
+    <w:p>
+      <w:r>
+        <w:t xml:space="preserve">S : En tant </w:t>
+      </w:r>
+      <w:r>
+        <w:t xml:space="preserve">que joueur, je veux que les aliens </w:t>
+      </w:r>
+      <w:r>
+        <w:t>m’attaquent</w:t>
+      </w:r>
+    </w:p>
+    <w:p>
+      <w:r>
+        <w:tab/>
+        <w:t>T : Dans le jeu, les aliens</w:t>
+      </w:r>
+      <w:r>
+        <w:t xml:space="preserve"> infligent des dégâts aux murs ou à mon personnage.</w:t>
+      </w:r>
+    </w:p>
+    <w:p>
+      <w:r>
+        <w:t>S : En tant qu’utilisateur, je veux un menu principal</w:t>
+      </w:r>
+      <w:r>
+        <w:t xml:space="preserve"> REF1</w:t>
+      </w:r>
+    </w:p>
+    <w:p>
+      <w:r>
+        <w:tab/>
+      </w:r>
+      <w:r>
+        <w:t>T : Lors du démarrage de l</w:t>
+      </w:r>
+      <w:r>
+        <w:t>’application je veux un menu principal</w:t>
+      </w:r>
+    </w:p>
+    <w:p>
+      <w:pPr>
+        <w:ind w:left="708"/>
+      </w:pPr>
+      <w:r>
+        <w:t>T : Dans la fenêtre d’accueil, avec la flèche du bas, mon curseur se déplace en bas.</w:t>
+      </w:r>
+    </w:p>
+    <w:p>
+      <w:pPr>
+        <w:ind w:left="708"/>
+      </w:pPr>
+      <w:r>
+        <w:t>T : Dans la fenêtre d’accueil, avec la flèche du haut, mon curseur se déplace en haut.</w:t>
+      </w:r>
+    </w:p>
+    <w:p>
+      <w:pPr>
+        <w:ind w:left="708"/>
+      </w:pPr>
+      <w:r>
+        <w:t>T : Dans la fenêtre d’accueil, avec le bouton “enter”, cela ouvre la fenêtre sélectionnée par le curseur.</w:t>
+      </w:r>
+    </w:p>
+    <w:p>
+      <w:pPr>
+        <w:ind w:left="708"/>
+      </w:pPr>
+      <w:r>
+        <w:t>T :</w:t>
       </w:r>
       <w:r>
         <w:t xml:space="preserve"> </w:t>
       </w:r>
       <w:r>
-        <w:t xml:space="preserve">: </w:t>
-      </w:r>
-      <w:r>
-        <w:t>En tant qu’utilisateur, je veux avoir des informations sur le cours de ma partie.</w:t>
-      </w:r>
-    </w:p>
-    <w:p>
-      <w:r>
-        <w:tab/>
-        <w:t>T : Dans le jeu, mes vies apparaissent en haut à droite</w:t>
-      </w:r>
-    </w:p>
-    <w:p>
-      <w:r>
-        <w:tab/>
-        <w:t>T : Dans le jeu, mon score apparait en haut à gauche</w:t>
-      </w:r>
-    </w:p>
-    <w:p>
-      <w:r>
-        <w:tab/>
-        <w:t xml:space="preserve">T : Dans le jeu, </w:t>
-      </w:r>
-      <w:r>
-        <w:t>le titre apparait au milieu en haut</w:t>
-      </w:r>
-    </w:p>
-    <w:p>
-      <w:r>
-        <w:t>S : En tant que joueur, je veux que les aliens se déplace</w:t>
-      </w:r>
-      <w:r>
-        <w:t xml:space="preserve"> comme dans le jeu original</w:t>
-      </w:r>
-    </w:p>
-    <w:p>
-      <w:r>
-        <w:tab/>
-        <w:t xml:space="preserve">T : </w:t>
-      </w:r>
-      <w:r>
-        <w:t>Dans le jeu, les aliens se déplacent suivant le rythme d’un timer.</w:t>
+        <w:t xml:space="preserve">Dans la </w:t>
+      </w:r>
+      <w:r>
+        <w:t>fenêtre</w:t>
+      </w:r>
+      <w:r>
+        <w:t xml:space="preserve"> d’accueil, lorsqu</w:t>
+      </w:r>
+      <w:r>
+        <w:t>e le curseur est tout en haut on ne peut plus appuyer sur la flèche « haut »</w:t>
+      </w:r>
+    </w:p>
+    <w:p>
+      <w:pPr>
+        <w:ind w:left="708"/>
+      </w:pPr>
+      <w:r>
+        <w:t>T : Dans la fenêtre d’accueil, lorsque le curseur est tout en bas on ne peut plus appuyer sur la flèche « bas »</w:t>
       </w:r>
     </w:p>
     <w:p>
       <w:r>
         <w:lastRenderedPageBreak/>
-        <w:tab/>
-        <w:t>T : Dans le jeu, les aliens avancent plus vite lorsqu’il en reste moins</w:t>
-      </w:r>
-    </w:p>
-    <w:p>
-      <w:r>
-        <w:t>S : En tant que joueur, je veux pouvoir frapper une touche pour mettre en pause</w:t>
+        <w:t>S : En tant que développeur, je veux faire un petit easter egg lors de la saisie du pseudo « Saul</w:t>
+      </w:r>
+      <w:r>
+        <w:t> »</w:t>
       </w:r>
     </w:p>
     <w:p>
@@ -368,308 +676,6 @@
         <w:ind w:left="705"/>
       </w:pPr>
       <w:r>
-        <w:t>T : Dans le jeu, en appuyant sur « </w:t>
-      </w:r>
-      <w:r>
-        <w:t>supprimer</w:t>
-      </w:r>
-      <w:r>
-        <w:t> »</w:t>
-      </w:r>
-      <w:r>
-        <w:t>, le jeu se met en pause.</w:t>
-      </w:r>
-    </w:p>
-    <w:p>
-      <w:r>
-        <w:t>S : En tant que joueur, je veux pouvoir reprendre ou quitter ma partie depuis la fenêtre de pause</w:t>
-      </w:r>
-    </w:p>
-    <w:p>
-      <w:pPr>
-        <w:ind w:left="705"/>
-      </w:pPr>
-      <w:r>
-        <w:t xml:space="preserve">T : Dans la </w:t>
-      </w:r>
-      <w:r>
-        <w:t>fenêtre</w:t>
-      </w:r>
-      <w:r>
-        <w:t xml:space="preserve"> de pause</w:t>
-      </w:r>
-      <w:r>
-        <w:t xml:space="preserve">, avec </w:t>
-      </w:r>
-      <w:r>
-        <w:t>les flèches directionnelles</w:t>
-      </w:r>
-      <w:r>
-        <w:t xml:space="preserve"> « haut » et « bas » je me déplace en haut ou en bas</w:t>
-      </w:r>
-      <w:r>
-        <w:t>.</w:t>
-      </w:r>
-    </w:p>
-    <w:p>
-      <w:pPr>
-        <w:ind w:left="705"/>
-      </w:pPr>
-      <w:r>
-        <w:t xml:space="preserve">T : Dans la </w:t>
-      </w:r>
-      <w:r>
-        <w:t>fenêtre</w:t>
-      </w:r>
-      <w:r>
-        <w:t xml:space="preserve"> de pause, lors d’un clic avec le bouton « enter »</w:t>
-      </w:r>
-      <w:r>
-        <w:t xml:space="preserve"> l’action sélectionné sera exécuté </w:t>
-      </w:r>
-    </w:p>
-    <w:p>
-      <w:pPr>
-        <w:ind w:left="705"/>
-      </w:pPr>
-      <w:r>
-        <w:t xml:space="preserve">T : Dans la fenêtre de pause, l’option « quitter » nous </w:t>
-      </w:r>
-      <w:r>
-        <w:t>ramènera dans le menu principal.</w:t>
-      </w:r>
-    </w:p>
-    <w:p>
-      <w:pPr>
-        <w:ind w:left="705"/>
-      </w:pPr>
-      <w:r>
-        <w:t>T : Dans la fenêtre de pause, l’option « reprendre »</w:t>
-      </w:r>
-      <w:r>
-        <w:t xml:space="preserve"> reprendra la partie la où elle a été </w:t>
-      </w:r>
-      <w:r>
-        <w:t>arrêtée</w:t>
-      </w:r>
-      <w:r>
-        <w:t>.</w:t>
-      </w:r>
-    </w:p>
-    <w:p>
-      <w:r>
-        <w:t xml:space="preserve">S : En tant que joueur, je veux pouvoir enregistrer un pseudo avec mon score </w:t>
-      </w:r>
-      <w:r>
-        <w:t>au début de la partie</w:t>
-      </w:r>
-    </w:p>
-    <w:p>
-      <w:r>
-        <w:tab/>
-        <w:t xml:space="preserve">T : </w:t>
-      </w:r>
-      <w:r>
-        <w:t>Avant la fenêtre de jeu</w:t>
-      </w:r>
-      <w:r>
-        <w:t>, une demande de saisie de pseudo y apparait.</w:t>
-      </w:r>
-    </w:p>
-    <w:p>
-      <w:r>
-        <w:t>S : En tant que joueur, je veux une fenêtre de « game over</w:t>
-      </w:r>
-      <w:r>
-        <w:t> »</w:t>
-      </w:r>
-      <w:r>
-        <w:t xml:space="preserve"> lorsque </w:t>
-      </w:r>
-      <w:r>
-        <w:t>je perds ou que je quitte le jeu.</w:t>
-      </w:r>
-    </w:p>
-    <w:p>
-      <w:pPr>
-        <w:ind w:left="705"/>
-      </w:pPr>
-      <w:r>
-        <w:t xml:space="preserve">T : Dans le jeu ou dans la fenêtre de pause, </w:t>
-      </w:r>
-      <w:r>
-        <w:t>lorsque je quitte, une fenêtre de « game over » apparait avec notre score</w:t>
-      </w:r>
-      <w:r>
-        <w:t xml:space="preserve"> et un petit message.</w:t>
-      </w:r>
-    </w:p>
-    <w:p>
-      <w:r>
-        <w:t>S : En tant que joueur, je veux une musique pendant le jeu.</w:t>
-      </w:r>
-    </w:p>
-    <w:p>
-      <w:r>
-        <w:tab/>
-        <w:t>Dans le jeu, je veux une petite musique sympathique pour qu’on ne s’ennuie pas.</w:t>
-      </w:r>
-    </w:p>
-    <w:p>
-      <w:r>
-        <w:t>S : En</w:t>
-      </w:r>
-      <w:r>
-        <w:t xml:space="preserve"> tant que développeur, je veux un code de triche pour avoir </w:t>
-      </w:r>
-      <w:r>
-        <w:t>plus de vie</w:t>
-      </w:r>
-      <w:r>
-        <w:t>s</w:t>
-      </w:r>
-      <w:r>
-        <w:t>.</w:t>
-      </w:r>
-    </w:p>
-    <w:p>
-      <w:r>
-        <w:tab/>
-        <w:t>Dans le</w:t>
-      </w:r>
-      <w:r>
-        <w:t xml:space="preserve"> jeu, lorsque je </w:t>
-      </w:r>
-      <w:r>
-        <w:t>mets un pseudo spécial sur le jeu</w:t>
-      </w:r>
-      <w:r>
-        <w:t xml:space="preserve"> mon nombre de vies passe à </w:t>
-      </w:r>
-      <w:r>
-        <w:t>5.</w:t>
-      </w:r>
-    </w:p>
-    <w:p>
-      <w:r>
-        <w:t xml:space="preserve">S : En tant </w:t>
-      </w:r>
-      <w:r>
-        <w:t xml:space="preserve">que joueur, je veux que les aliens </w:t>
-      </w:r>
-      <w:r>
-        <w:t>m’attaquent</w:t>
-      </w:r>
-    </w:p>
-    <w:p>
-      <w:r>
-        <w:tab/>
-        <w:t>T : Dans le jeu, les aliens</w:t>
-      </w:r>
-      <w:r>
-        <w:t xml:space="preserve"> infligent des dégâts aux murs ou à mon personnage.</w:t>
-      </w:r>
-    </w:p>
-    <w:p>
-      <w:r>
-        <w:t>S : En tant qu’utilisateur, je veux un menu principal</w:t>
-      </w:r>
-    </w:p>
-    <w:p>
-      <w:r>
-        <w:tab/>
-      </w:r>
-      <w:r>
-        <w:t>T : Lors du démarrage de l</w:t>
-      </w:r>
-      <w:r>
-        <w:t>’application je veux un menu principal</w:t>
-      </w:r>
-    </w:p>
-    <w:p>
-      <w:pPr>
-        <w:ind w:left="708"/>
-      </w:pPr>
-      <w:r>
-        <w:t>T : Dans la fenêtre d’accueil, avec la flèche du bas, mon curseur se déplace en bas.</w:t>
-      </w:r>
-    </w:p>
-    <w:p>
-      <w:pPr>
-        <w:ind w:left="708"/>
-      </w:pPr>
-      <w:r>
-        <w:t>T : Dans la fenêtre d’accueil, avec la flèche du haut, mon curseur se déplace en haut.</w:t>
-      </w:r>
-    </w:p>
-    <w:p>
-      <w:pPr>
-        <w:ind w:left="708"/>
-      </w:pPr>
-      <w:r>
-        <w:t>T : Dans la fenêtre d’accueil, avec le bouton “enter”, cela ouvre la fenêtre sélectionnée par le curseur.</w:t>
-      </w:r>
-    </w:p>
-    <w:p>
-      <w:pPr>
-        <w:ind w:left="708"/>
-      </w:pPr>
-      <w:r>
-        <w:t>T :</w:t>
-      </w:r>
-      <w:r>
-        <w:t xml:space="preserve"> </w:t>
-      </w:r>
-      <w:r>
-        <w:t xml:space="preserve">Dans la </w:t>
-      </w:r>
-      <w:r>
-        <w:t>fenêtre</w:t>
-      </w:r>
-      <w:r>
-        <w:t xml:space="preserve"> d’accueil, lorsqu</w:t>
-      </w:r>
-      <w:r>
-        <w:t>e le curseur est tout en haut on ne peut plus appuyer sur la flèche « haut »</w:t>
-      </w:r>
-    </w:p>
-    <w:p>
-      <w:pPr>
-        <w:ind w:left="708"/>
-      </w:pPr>
-      <w:r>
-        <w:t xml:space="preserve">T : Dans la fenêtre d’accueil, lorsque le curseur est tout en </w:t>
-      </w:r>
-      <w:r>
-        <w:t>bas</w:t>
-      </w:r>
-      <w:r>
-        <w:t xml:space="preserve"> on ne peut plus appuyer sur la flèche « </w:t>
-      </w:r>
-      <w:r>
-        <w:t>bas</w:t>
-      </w:r>
-      <w:r>
-        <w:t> »</w:t>
-      </w:r>
-    </w:p>
-    <w:p>
-      <w:r>
-        <w:t xml:space="preserve">S : En tant que développeur, je </w:t>
-      </w:r>
-      <w:r>
-        <w:t>veux faire un petit easter egg lors de la saisie du pseudo « Saul</w:t>
-      </w:r>
-      <w:r>
-        <w:t> »</w:t>
-      </w:r>
-    </w:p>
-    <w:p>
-      <w:pPr>
-        <w:ind w:left="705"/>
-      </w:pPr>
-      <w:r>
-        <w:lastRenderedPageBreak/>
         <w:t xml:space="preserve">T : Dans la saisie de pseudo, lors de la saisie de « Saul » la musique du générique de la série se lance avec </w:t>
       </w:r>
       <w:r>
@@ -865,6 +871,9 @@
         </mc:AlternateContent>
       </w:r>
       <w:r>
+        <w:rPr>
+          <w:noProof/>
+        </w:rPr>
         <w:drawing>
           <wp:inline distT="0" distB="0" distL="0" distR="0" wp14:anchorId="624DA21D" wp14:editId="469B1976">
             <wp:extent cx="3019425" cy="4682130"/>
@@ -913,12 +922,14 @@
     <w:p/>
     <w:p>
       <w:r>
-        <w:lastRenderedPageBreak/>
         <w:t>REF 2</w:t>
       </w:r>
     </w:p>
     <w:p>
       <w:r>
+        <w:rPr>
+          <w:noProof/>
+        </w:rPr>
         <w:drawing>
           <wp:inline distT="0" distB="0" distL="0" distR="0" wp14:anchorId="65EAB7C7" wp14:editId="75CC0B59">
             <wp:extent cx="2714625" cy="3214482"/>
@@ -1113,6 +1124,7 @@
     <w:lsdException w:name="HTML Sample" w:semiHidden="1" w:unhideWhenUsed="1"/>
     <w:lsdException w:name="HTML Typewriter" w:semiHidden="1" w:unhideWhenUsed="1"/>
     <w:lsdException w:name="HTML Variable" w:semiHidden="1" w:unhideWhenUsed="1"/>
+    <w:lsdException w:name="Normal Table" w:semiHidden="1" w:unhideWhenUsed="1"/>
     <w:lsdException w:name="annotation subject" w:semiHidden="1" w:unhideWhenUsed="1"/>
     <w:lsdException w:name="No List" w:semiHidden="1" w:unhideWhenUsed="1"/>
     <w:lsdException w:name="Outline List 1" w:semiHidden="1" w:unhideWhenUsed="1"/>
@@ -1155,8 +1167,11 @@
     <w:lsdException w:name="Table Contemporary" w:semiHidden="1" w:unhideWhenUsed="1"/>
     <w:lsdException w:name="Table Elegant" w:semiHidden="1" w:unhideWhenUsed="1"/>
     <w:lsdException w:name="Table Professional" w:semiHidden="1" w:unhideWhenUsed="1"/>
+    <w:lsdException w:name="Table Subtle 1" w:semiHidden="1" w:unhideWhenUsed="1"/>
     <w:lsdException w:name="Table Subtle 2" w:semiHidden="1" w:unhideWhenUsed="1"/>
     <w:lsdException w:name="Table Web 1" w:semiHidden="1" w:unhideWhenUsed="1"/>
+    <w:lsdException w:name="Table Web 2" w:semiHidden="1" w:unhideWhenUsed="1"/>
+    <w:lsdException w:name="Table Web 3" w:semiHidden="1" w:unhideWhenUsed="1"/>
     <w:lsdException w:name="Balloon Text" w:semiHidden="1" w:unhideWhenUsed="1"/>
     <w:lsdException w:name="Table Grid" w:uiPriority="39"/>
     <w:lsdException w:name="Table Theme" w:semiHidden="1" w:unhideWhenUsed="1"/>

</xml_diff>

<commit_message>
Mettre à jour mes stories 2.0
</commit_message>
<xml_diff>
--- a/Stories.docx
+++ b/Stories.docx
@@ -95,8 +95,13 @@
       </w:r>
     </w:p>
     <w:p>
-      <w:r>
-        <w:t xml:space="preserve">S: </w:t>
+      <w:proofErr w:type="gramStart"/>
+      <w:r>
+        <w:t>S:</w:t>
+      </w:r>
+      <w:proofErr w:type="gramEnd"/>
+      <w:r>
+        <w:t xml:space="preserve"> </w:t>
       </w:r>
       <w:r>
         <w:t>En tant qu’utilisateur, je veux pouvoir changer l</w:t>
@@ -109,8 +114,13 @@
       </w:r>
     </w:p>
     <w:p>
-      <w:r>
-        <w:t xml:space="preserve">S: </w:t>
+      <w:proofErr w:type="gramStart"/>
+      <w:r>
+        <w:t>S:</w:t>
+      </w:r>
+      <w:proofErr w:type="gramEnd"/>
+      <w:r>
+        <w:t xml:space="preserve"> </w:t>
       </w:r>
       <w:r>
         <w:t>En tant qu’utilisateur, je veux lancer une partie.</w:t>
@@ -143,8 +153,13 @@
       </w:r>
     </w:p>
     <w:p>
-      <w:r>
-        <w:t xml:space="preserve">S: </w:t>
+      <w:proofErr w:type="gramStart"/>
+      <w:r>
+        <w:t>S:</w:t>
+      </w:r>
+      <w:proofErr w:type="gramEnd"/>
+      <w:r>
+        <w:t xml:space="preserve"> </w:t>
       </w:r>
       <w:r>
         <w:t>En tant qu’utilisateur, je veux quitter une partie.</w:t>
@@ -175,27 +190,76 @@
         <w:t>.</w:t>
       </w:r>
       <w:r>
+        <w:t xml:space="preserve"> </w:t>
+      </w:r>
+      <w:proofErr w:type="gramStart"/>
+      <w:r>
+        <w:t>REF</w:t>
+      </w:r>
+      <w:proofErr w:type="gramEnd"/>
+      <w:r>
+        <w:t>1</w:t>
+      </w:r>
+    </w:p>
+    <w:p>
+      <w:r>
+        <w:tab/>
+        <w:t xml:space="preserve">T : Dans le menu principal, je veux </w:t>
+      </w:r>
+      <w:r>
+        <w:t>une option « quitter »</w:t>
+      </w:r>
+    </w:p>
+    <w:p>
+      <w:r>
+        <w:t>S :</w:t>
+      </w:r>
+      <w:r>
+        <w:t xml:space="preserve"> </w:t>
+      </w:r>
+      <w:r>
+        <w:t>En tant qu’utilisateur, je veux accéder à mes meilleurs scores</w:t>
+      </w:r>
+      <w:r>
+        <w:t>.</w:t>
+      </w:r>
+      <w:r>
         <w:t xml:space="preserve"> REF1</w:t>
       </w:r>
     </w:p>
     <w:p>
       <w:r>
         <w:tab/>
-        <w:t xml:space="preserve">T : Dans le menu principal, je veux </w:t>
-      </w:r>
-      <w:r>
-        <w:t>une option « quitter »</w:t>
-      </w:r>
-    </w:p>
-    <w:p>
-      <w:r>
-        <w:t>S :</w:t>
+        <w:t>T : D</w:t>
+      </w:r>
+      <w:r>
+        <w:t>ans le menu principal, je veux une option « meilleurs scores »</w:t>
+      </w:r>
+    </w:p>
+    <w:p>
+      <w:r>
+        <w:tab/>
+        <w:t xml:space="preserve">T : Dans </w:t>
+      </w:r>
+      <w:r>
+        <w:t>l’onglet « meilleurs scores », je veux voir mes meilleurs scores</w:t>
+      </w:r>
+    </w:p>
+    <w:p>
+      <w:r>
+        <w:t>S</w:t>
       </w:r>
       <w:r>
         <w:t xml:space="preserve"> </w:t>
       </w:r>
       <w:r>
-        <w:t>En tant qu’utilisateur, je veux accéder à mes meilleurs scores</w:t>
+        <w:t xml:space="preserve">: </w:t>
+      </w:r>
+      <w:r>
+        <w:t xml:space="preserve">En tant qu’utilisateur, je veux </w:t>
+      </w:r>
+      <w:r>
+        <w:t>un onglet “A propos”</w:t>
       </w:r>
       <w:r>
         <w:t>.</w:t>
@@ -207,19 +271,21 @@
     <w:p>
       <w:r>
         <w:tab/>
-        <w:t>T : D</w:t>
-      </w:r>
-      <w:r>
-        <w:t>ans le menu principal, je veux une option « meilleurs scores »</w:t>
-      </w:r>
-    </w:p>
-    <w:p>
-      <w:r>
-        <w:tab/>
-        <w:t xml:space="preserve">T : Dans </w:t>
-      </w:r>
-      <w:r>
-        <w:t>l’onglet « meilleurs scores », je veux voir mes meilleurs scores</w:t>
+        <w:t>T : Dans le menu principal, je veux une option « A propos »</w:t>
+      </w:r>
+    </w:p>
+    <w:p>
+      <w:pPr>
+        <w:ind w:left="708"/>
+      </w:pPr>
+      <w:r>
+        <w:t xml:space="preserve">T : </w:t>
+      </w:r>
+      <w:r>
+        <w:t>Dans l’onglet « A propos</w:t>
+      </w:r>
+      <w:r>
+        <w:t> », je veux voir quelques informations sur le programme, le contexte et le nom de l’auteur</w:t>
       </w:r>
     </w:p>
     <w:p>
@@ -233,146 +299,244 @@
         <w:t xml:space="preserve">: </w:t>
       </w:r>
       <w:r>
-        <w:t xml:space="preserve">En tant qu’utilisateur, je veux </w:t>
-      </w:r>
-      <w:r>
-        <w:t>un onglet “A propos”</w:t>
+        <w:t>En tant qu’utilisateur, je veux attaquer avec un bouton</w:t>
+      </w:r>
+      <w:r>
+        <w:t>, pour tuer les aliens</w:t>
+      </w:r>
+      <w:r>
+        <w:t xml:space="preserve"> ou briser mes murs.</w:t>
+      </w:r>
+      <w:r>
+        <w:t xml:space="preserve"> REF2</w:t>
+      </w:r>
+    </w:p>
+    <w:p>
+      <w:r>
+        <w:tab/>
+        <w:t>T : Dans le jeu, lorsqu’un laser touche un alien, il meurt</w:t>
       </w:r>
       <w:r>
         <w:t>.</w:t>
       </w:r>
-      <w:r>
-        <w:t xml:space="preserve"> REF1</w:t>
-      </w:r>
-    </w:p>
-    <w:p>
-      <w:r>
-        <w:tab/>
-        <w:t>T : Dans le menu principal, je veux une option « A propos »</w:t>
-      </w:r>
-    </w:p>
-    <w:p>
-      <w:pPr>
-        <w:ind w:left="708"/>
-      </w:pPr>
-      <w:r>
+    </w:p>
+    <w:p>
+      <w:pPr>
+        <w:ind w:firstLine="708"/>
+      </w:pPr>
+      <w:r>
+        <w:t>T : Dans le jeu, lorsqu’un laser touche un mur, il se casse légèrement.</w:t>
+      </w:r>
+    </w:p>
+    <w:p>
+      <w:r>
+        <w:tab/>
+        <w:t>T : Dans le jeu, je veux appuyer sur « espace », pour tirer des lasers</w:t>
+      </w:r>
+    </w:p>
+    <w:p>
+      <w:r>
+        <w:t>S</w:t>
+      </w:r>
+      <w:r>
+        <w:t xml:space="preserve"> </w:t>
+      </w:r>
+      <w:r>
+        <w:t xml:space="preserve">: </w:t>
+      </w:r>
+      <w:r>
+        <w:t>En tant qu’utilisateur, je veux avoir des informations sur le cours de ma partie.</w:t>
+      </w:r>
+    </w:p>
+    <w:p>
+      <w:r>
+        <w:tab/>
+        <w:t>T : Dans le jeu, mes vies apparaissent en haut à droite</w:t>
+      </w:r>
+    </w:p>
+    <w:p>
+      <w:r>
+        <w:tab/>
+        <w:t>T : Dans le jeu, mon score apparait en haut à gauche</w:t>
+      </w:r>
+    </w:p>
+    <w:p>
+      <w:r>
+        <w:tab/>
+        <w:t xml:space="preserve">T : Dans le jeu, </w:t>
+      </w:r>
+      <w:r>
+        <w:t>le titre apparait au milieu en haut</w:t>
+      </w:r>
+    </w:p>
+    <w:p>
+      <w:r>
+        <w:t>S : En tant que joueur, je veux que les aliens se déplace</w:t>
+      </w:r>
+      <w:r>
+        <w:t xml:space="preserve"> comme dans le jeu original</w:t>
+      </w:r>
+    </w:p>
+    <w:p>
+      <w:r>
+        <w:lastRenderedPageBreak/>
+        <w:tab/>
         <w:t xml:space="preserve">T : </w:t>
       </w:r>
       <w:r>
-        <w:t>Dans l’onglet « A propos</w:t>
-      </w:r>
-      <w:r>
-        <w:t> », je veux voir quelques informations sur le programme, le contexte et le nom de l’auteur</w:t>
-      </w:r>
-    </w:p>
-    <w:p>
-      <w:r>
-        <w:t>S</w:t>
-      </w:r>
-      <w:r>
-        <w:t xml:space="preserve"> </w:t>
-      </w:r>
-      <w:r>
-        <w:t xml:space="preserve">: </w:t>
-      </w:r>
-      <w:r>
-        <w:t>En tant qu’utilisateur, je veux attaquer avec un bouton</w:t>
-      </w:r>
-      <w:r>
-        <w:t>, pour tuer les aliens</w:t>
-      </w:r>
-      <w:r>
-        <w:t xml:space="preserve"> ou briser mes murs.</w:t>
-      </w:r>
-      <w:r>
-        <w:t xml:space="preserve"> REF2</w:t>
-      </w:r>
-    </w:p>
-    <w:p>
-      <w:r>
-        <w:tab/>
-        <w:t>T : Dans le jeu, lorsqu’un laser touche un alien, il meurt</w:t>
-      </w:r>
+        <w:t xml:space="preserve">Dans le jeu, les aliens se déplacent suivant le rythme d’un </w:t>
+      </w:r>
+      <w:proofErr w:type="spellStart"/>
+      <w:r>
+        <w:t>timer</w:t>
+      </w:r>
+      <w:proofErr w:type="spellEnd"/>
       <w:r>
         <w:t>.</w:t>
       </w:r>
     </w:p>
     <w:p>
-      <w:pPr>
-        <w:ind w:firstLine="708"/>
-      </w:pPr>
-      <w:r>
-        <w:t>T : Dans le jeu, lorsqu’un laser touche un mur, il se casse légèrement.</w:t>
-      </w:r>
-    </w:p>
-    <w:p>
-      <w:r>
-        <w:tab/>
-        <w:t>T : Dans le jeu, je veux appuyer sur « espace », pour tirer des lasers</w:t>
-      </w:r>
-    </w:p>
-    <w:p>
-      <w:r>
-        <w:t>S</w:t>
-      </w:r>
-      <w:r>
-        <w:t xml:space="preserve"> </w:t>
-      </w:r>
-      <w:r>
-        <w:t xml:space="preserve">: </w:t>
-      </w:r>
-      <w:r>
-        <w:t>En tant qu’utilisateur, je veux avoir des informations sur le cours de ma partie.</w:t>
-      </w:r>
-    </w:p>
-    <w:p>
-      <w:r>
-        <w:tab/>
-        <w:t>T : Dans le jeu, mes vies apparaissent en haut à droite</w:t>
-      </w:r>
-    </w:p>
-    <w:p>
-      <w:r>
-        <w:tab/>
-        <w:t>T : Dans le jeu, mon score apparait en haut à gauche</w:t>
-      </w:r>
-    </w:p>
-    <w:p>
-      <w:r>
-        <w:tab/>
-        <w:t xml:space="preserve">T : Dans le jeu, </w:t>
-      </w:r>
-      <w:r>
-        <w:t>le titre apparait au milieu en haut</w:t>
-      </w:r>
-    </w:p>
-    <w:p>
-      <w:r>
-        <w:t>S : En tant que joueur, je veux que les aliens se déplace</w:t>
-      </w:r>
-      <w:r>
-        <w:t xml:space="preserve"> comme dans le jeu original</w:t>
-      </w:r>
-    </w:p>
-    <w:p>
-      <w:r>
-        <w:lastRenderedPageBreak/>
+      <w:r>
+        <w:tab/>
+        <w:t>T : Dans le jeu, les aliens avancent plus vite lorsqu’il en reste moins</w:t>
+      </w:r>
+    </w:p>
+    <w:p>
+      <w:r>
+        <w:t>S : En tant que joueur, je veux pouvoir frapper une touche pour mettre en pause</w:t>
+      </w:r>
+    </w:p>
+    <w:p>
+      <w:pPr>
+        <w:ind w:left="705"/>
+      </w:pPr>
+      <w:r>
+        <w:t>T : Dans le jeu, en appuyant sur « </w:t>
+      </w:r>
+      <w:r>
+        <w:t>supprimer</w:t>
+      </w:r>
+      <w:r>
+        <w:t> »</w:t>
+      </w:r>
+      <w:r>
+        <w:t>, le jeu se met en pause.</w:t>
+      </w:r>
+    </w:p>
+    <w:p>
+      <w:r>
+        <w:t>S : En tant que joueur, je veux pouvoir reprendre ou quitter ma partie depuis la fenêtre de pause</w:t>
+      </w:r>
+    </w:p>
+    <w:p>
+      <w:pPr>
+        <w:ind w:left="705"/>
+      </w:pPr>
+      <w:r>
+        <w:t xml:space="preserve">T : Dans la </w:t>
+      </w:r>
+      <w:r>
+        <w:t>fenêtre</w:t>
+      </w:r>
+      <w:r>
+        <w:t xml:space="preserve"> de pause</w:t>
+      </w:r>
+      <w:r>
+        <w:t xml:space="preserve">, avec </w:t>
+      </w:r>
+      <w:r>
+        <w:t>les flèches directionnelles</w:t>
+      </w:r>
+      <w:r>
+        <w:t xml:space="preserve"> « haut » et « bas » je me déplace en haut ou en bas</w:t>
+      </w:r>
+      <w:r>
+        <w:t>.</w:t>
+      </w:r>
+    </w:p>
+    <w:p>
+      <w:pPr>
+        <w:ind w:left="705"/>
+      </w:pPr>
+      <w:r>
+        <w:t xml:space="preserve">T : Dans la </w:t>
+      </w:r>
+      <w:r>
+        <w:t>fenêtre</w:t>
+      </w:r>
+      <w:r>
+        <w:t xml:space="preserve"> de pause, lors d’un clic avec le bouton « enter »</w:t>
+      </w:r>
+      <w:r>
+        <w:t xml:space="preserve"> l’action sélectionné sera exécuté </w:t>
+      </w:r>
+    </w:p>
+    <w:p>
+      <w:pPr>
+        <w:ind w:left="705"/>
+      </w:pPr>
+      <w:r>
+        <w:t xml:space="preserve">T : Dans la fenêtre de pause, l’option « quitter » nous </w:t>
+      </w:r>
+      <w:r>
+        <w:t>ramènera dans le menu principal.</w:t>
+      </w:r>
+    </w:p>
+    <w:p>
+      <w:pPr>
+        <w:ind w:left="705"/>
+      </w:pPr>
+      <w:r>
+        <w:t>T : Dans la fenêtre de pause, l’option « reprendre »</w:t>
+      </w:r>
+      <w:r>
+        <w:t xml:space="preserve"> reprendra la partie </w:t>
+      </w:r>
+      <w:r>
+        <w:t>là</w:t>
+      </w:r>
+      <w:r>
+        <w:t xml:space="preserve"> où elle a été </w:t>
+      </w:r>
+      <w:r>
+        <w:t>arrêtée</w:t>
+      </w:r>
+      <w:r>
+        <w:t>.</w:t>
+      </w:r>
+    </w:p>
+    <w:p>
+      <w:r>
+        <w:t xml:space="preserve">S : En tant que joueur, je veux pouvoir enregistrer un pseudo avec mon score </w:t>
+      </w:r>
+      <w:r>
+        <w:t>au début de la partie</w:t>
+      </w:r>
+    </w:p>
+    <w:p>
+      <w:r>
         <w:tab/>
         <w:t xml:space="preserve">T : </w:t>
       </w:r>
       <w:r>
-        <w:t>Dans le jeu, les aliens se déplacent suivant le rythme d’un timer.</w:t>
-      </w:r>
-    </w:p>
-    <w:p>
-      <w:r>
-        <w:tab/>
-        <w:t>T : Dans le jeu, les aliens avancent plus vite lorsqu’il en reste moins</w:t>
-      </w:r>
-    </w:p>
-    <w:p>
-      <w:r>
-        <w:t>S : En tant que joueur, je veux pouvoir frapper une touche pour mettre en pause</w:t>
+        <w:t>Avant la fenêtre de jeu</w:t>
+      </w:r>
+      <w:r>
+        <w:t>, une demande de saisie de pseudo y apparait.</w:t>
+      </w:r>
+    </w:p>
+    <w:p>
+      <w:r>
+        <w:t>S : En tant que joueur, je veux une fenêtre de « game over</w:t>
+      </w:r>
+      <w:r>
+        <w:t> »</w:t>
+      </w:r>
+      <w:r>
+        <w:t xml:space="preserve"> lorsque </w:t>
+      </w:r>
+      <w:r>
+        <w:t>je perds ou que je quitte le jeu.</w:t>
       </w:r>
     </w:p>
     <w:p>
@@ -380,177 +544,44 @@
         <w:ind w:left="705"/>
       </w:pPr>
       <w:r>
-        <w:t>T : Dans le jeu, en appuyant sur « </w:t>
-      </w:r>
-      <w:r>
-        <w:t>supprimer</w:t>
-      </w:r>
-      <w:r>
-        <w:t> »</w:t>
-      </w:r>
-      <w:r>
-        <w:t>, le jeu se met en pause.</w:t>
-      </w:r>
-    </w:p>
-    <w:p>
-      <w:r>
-        <w:t>S : En tant que joueur, je veux pouvoir reprendre ou quitter ma partie depuis la fenêtre de pause</w:t>
-      </w:r>
-    </w:p>
-    <w:p>
-      <w:pPr>
-        <w:ind w:left="705"/>
-      </w:pPr>
-      <w:r>
-        <w:t xml:space="preserve">T : Dans la </w:t>
-      </w:r>
-      <w:r>
-        <w:t>fenêtre</w:t>
-      </w:r>
-      <w:r>
-        <w:t xml:space="preserve"> de pause</w:t>
-      </w:r>
-      <w:r>
-        <w:t xml:space="preserve">, avec </w:t>
-      </w:r>
-      <w:r>
-        <w:t>les flèches directionnelles</w:t>
-      </w:r>
-      <w:r>
-        <w:t xml:space="preserve"> « haut » et « bas » je me déplace en haut ou en bas</w:t>
+        <w:t xml:space="preserve">T : Dans le jeu ou dans la fenêtre de pause, </w:t>
+      </w:r>
+      <w:r>
+        <w:t>lorsque je quitte, une fenêtre de « game over » apparait avec notre score</w:t>
+      </w:r>
+      <w:r>
+        <w:t xml:space="preserve"> et un petit message.</w:t>
+      </w:r>
+    </w:p>
+    <w:p>
+      <w:r>
+        <w:t>S : En tant que joueur, je veux une musique pendant le jeu.</w:t>
+      </w:r>
+    </w:p>
+    <w:p>
+      <w:r>
+        <w:tab/>
+        <w:t>Dans le jeu, je veux une petite musique sympathique pour qu’on ne s’ennuie pas.</w:t>
+      </w:r>
+    </w:p>
+    <w:p>
+      <w:r>
+        <w:t>S : En</w:t>
+      </w:r>
+      <w:r>
+        <w:t xml:space="preserve"> tant que développeur, je veux un code de triche pour avoir </w:t>
+      </w:r>
+      <w:r>
+        <w:t>plus de vie</w:t>
+      </w:r>
+      <w:r>
+        <w:t>s</w:t>
       </w:r>
       <w:r>
         <w:t>.</w:t>
       </w:r>
     </w:p>
     <w:p>
-      <w:pPr>
-        <w:ind w:left="705"/>
-      </w:pPr>
-      <w:r>
-        <w:t xml:space="preserve">T : Dans la </w:t>
-      </w:r>
-      <w:r>
-        <w:t>fenêtre</w:t>
-      </w:r>
-      <w:r>
-        <w:t xml:space="preserve"> de pause, lors d’un clic avec le bouton « enter »</w:t>
-      </w:r>
-      <w:r>
-        <w:t xml:space="preserve"> l’action sélectionné sera exécuté </w:t>
-      </w:r>
-    </w:p>
-    <w:p>
-      <w:pPr>
-        <w:ind w:left="705"/>
-      </w:pPr>
-      <w:r>
-        <w:t xml:space="preserve">T : Dans la fenêtre de pause, l’option « quitter » nous </w:t>
-      </w:r>
-      <w:r>
-        <w:t>ramènera dans le menu principal.</w:t>
-      </w:r>
-    </w:p>
-    <w:p>
-      <w:pPr>
-        <w:ind w:left="705"/>
-      </w:pPr>
-      <w:r>
-        <w:t>T : Dans la fenêtre de pause, l’option « reprendre »</w:t>
-      </w:r>
-      <w:r>
-        <w:t xml:space="preserve"> reprendra la partie </w:t>
-      </w:r>
-      <w:r>
-        <w:t>là</w:t>
-      </w:r>
-      <w:r>
-        <w:t xml:space="preserve"> où elle a été </w:t>
-      </w:r>
-      <w:r>
-        <w:t>arrêtée</w:t>
-      </w:r>
-      <w:r>
-        <w:t>.</w:t>
-      </w:r>
-    </w:p>
-    <w:p>
-      <w:r>
-        <w:t xml:space="preserve">S : En tant que joueur, je veux pouvoir enregistrer un pseudo avec mon score </w:t>
-      </w:r>
-      <w:r>
-        <w:t>au début de la partie</w:t>
-      </w:r>
-    </w:p>
-    <w:p>
-      <w:r>
-        <w:tab/>
-        <w:t xml:space="preserve">T : </w:t>
-      </w:r>
-      <w:r>
-        <w:t>Avant la fenêtre de jeu</w:t>
-      </w:r>
-      <w:r>
-        <w:t>, une demande de saisie de pseudo y apparait.</w:t>
-      </w:r>
-    </w:p>
-    <w:p>
-      <w:r>
-        <w:t>S : En tant que joueur, je veux une fenêtre de « game over</w:t>
-      </w:r>
-      <w:r>
-        <w:t> »</w:t>
-      </w:r>
-      <w:r>
-        <w:t xml:space="preserve"> lorsque </w:t>
-      </w:r>
-      <w:r>
-        <w:t>je perds ou que je quitte le jeu.</w:t>
-      </w:r>
-    </w:p>
-    <w:p>
-      <w:pPr>
-        <w:ind w:left="705"/>
-      </w:pPr>
-      <w:r>
-        <w:t xml:space="preserve">T : Dans le jeu ou dans la fenêtre de pause, </w:t>
-      </w:r>
-      <w:r>
-        <w:t>lorsque je quitte, une fenêtre de « game over » apparait avec notre score</w:t>
-      </w:r>
-      <w:r>
-        <w:t xml:space="preserve"> et un petit message.</w:t>
-      </w:r>
-    </w:p>
-    <w:p>
-      <w:r>
-        <w:t>S : En tant que joueur, je veux une musique pendant le jeu.</w:t>
-      </w:r>
-    </w:p>
-    <w:p>
-      <w:r>
-        <w:tab/>
-        <w:t>Dans le jeu, je veux une petite musique sympathique pour qu’on ne s’ennuie pas.</w:t>
-      </w:r>
-    </w:p>
-    <w:p>
-      <w:r>
-        <w:t>S : En</w:t>
-      </w:r>
-      <w:r>
-        <w:t xml:space="preserve"> tant que développeur, je veux un code de triche pour avoir </w:t>
-      </w:r>
-      <w:r>
-        <w:t>plus de vie</w:t>
-      </w:r>
-      <w:r>
-        <w:t>s</w:t>
-      </w:r>
-      <w:r>
-        <w:t>.</w:t>
-      </w:r>
-    </w:p>
-    <w:p>
       <w:r>
         <w:tab/>
         <w:t>Dans le</w:t>
@@ -590,8 +621,16 @@
     </w:p>
     <w:p>
       <w:r>
-        <w:t>S : En tant qu’utilisateur, je veux un menu principal</w:t>
-      </w:r>
+        <w:t xml:space="preserve">S : En tant qu’utilisateur, je veux un menu </w:t>
+      </w:r>
+      <w:proofErr w:type="gramStart"/>
+      <w:r>
+        <w:t>principal</w:t>
+      </w:r>
+      <w:r>
+        <w:t>..</w:t>
+      </w:r>
+      <w:proofErr w:type="gramEnd"/>
       <w:r>
         <w:t xml:space="preserve"> REF1</w:t>
       </w:r>

</xml_diff>

<commit_message>
créer le dossier livrables et mettre le pdf contenant les stories et la planification
</commit_message>
<xml_diff>
--- a/Stories.docx
+++ b/Stories.docx
@@ -3,6 +3,298 @@
 <w:document xmlns:wpc="http://schemas.microsoft.com/office/word/2010/wordprocessingCanvas" xmlns:cx="http://schemas.microsoft.com/office/drawing/2014/chartex" xmlns:cx1="http://schemas.microsoft.com/office/drawing/2015/9/8/chartex" xmlns:cx2="http://schemas.microsoft.com/office/drawing/2015/10/21/chartex" xmlns:cx3="http://schemas.microsoft.com/office/drawing/2016/5/9/chartex" xmlns:cx4="http://schemas.microsoft.com/office/drawing/2016/5/10/chartex" xmlns:cx5="http://schemas.microsoft.com/office/drawing/2016/5/11/chartex" xmlns:cx6="http://schemas.microsoft.com/office/drawing/2016/5/12/chartex" xmlns:cx7="http://schemas.microsoft.com/office/drawing/2016/5/13/chartex" xmlns:cx8="http://schemas.microsoft.com/office/drawing/2016/5/14/chartex" xmlns:mc="http://schemas.openxmlformats.org/markup-compatibility/2006" xmlns:aink="http://schemas.microsoft.com/office/drawing/2016/ink" xmlns:am3d="http://schemas.microsoft.com/office/drawing/2017/model3d" xmlns:o="urn:schemas-microsoft-com:office:office" xmlns:r="http://schemas.openxmlformats.org/officeDocument/2006/relationships" xmlns:m="http://schemas.openxmlformats.org/officeDocument/2006/math" xmlns:v="urn:schemas-microsoft-com:vml" xmlns:wp14="http://schemas.microsoft.com/office/word/2010/wordprocessingDrawing" xmlns:wp="http://schemas.openxmlformats.org/drawingml/2006/wordprocessingDrawing" xmlns:w10="urn:schemas-microsoft-com:office:word" xmlns:w="http://schemas.openxmlformats.org/wordprocessingml/2006/main" xmlns:w14="http://schemas.microsoft.com/office/word/2010/wordml" xmlns:w15="http://schemas.microsoft.com/office/word/2012/wordml" xmlns:w16cex="http://schemas.microsoft.com/office/word/2018/wordml/cex" xmlns:w16cid="http://schemas.microsoft.com/office/word/2016/wordml/cid" xmlns:w16="http://schemas.microsoft.com/office/word/2018/wordml" xmlns:w16se="http://schemas.microsoft.com/office/word/2015/wordml/symex" xmlns:wpg="http://schemas.microsoft.com/office/word/2010/wordprocessingGroup" xmlns:wpi="http://schemas.microsoft.com/office/word/2010/wordprocessingInk" xmlns:wne="http://schemas.microsoft.com/office/word/2006/wordml" xmlns:wps="http://schemas.microsoft.com/office/word/2010/wordprocessingShape" mc:Ignorable="w14 w15 w16se w16cid w16 w16cex wp14">
   <w:body>
     <w:p>
+      <w:pPr>
+        <w:pStyle w:val="Titre"/>
+        <w:jc w:val="center"/>
+      </w:pPr>
+      <w:r>
+        <w:t>Documentation de projet</w:t>
+      </w:r>
+    </w:p>
+    <w:sdt>
+      <w:sdtPr>
+        <w:id w:val="-1746799657"/>
+        <w:docPartObj>
+          <w:docPartGallery w:val="Table of Contents"/>
+          <w:docPartUnique/>
+        </w:docPartObj>
+      </w:sdtPr>
+      <w:sdtEndPr>
+        <w:rPr>
+          <w:b/>
+          <w:bCs/>
+          <w:caps w:val="0"/>
+          <w:color w:val="auto"/>
+          <w:spacing w:val="0"/>
+          <w:sz w:val="20"/>
+          <w:szCs w:val="20"/>
+        </w:rPr>
+      </w:sdtEndPr>
+      <w:sdtContent>
+        <w:p>
+          <w:pPr>
+            <w:pStyle w:val="En-ttedetabledesmatires"/>
+          </w:pPr>
+          <w:r>
+            <w:t>Table des matières</w:t>
+          </w:r>
+        </w:p>
+        <w:p>
+          <w:pPr>
+            <w:pStyle w:val="TM1"/>
+            <w:tabs>
+              <w:tab w:val="right" w:leader="dot" w:pos="9016"/>
+            </w:tabs>
+            <w:rPr>
+              <w:noProof/>
+            </w:rPr>
+          </w:pPr>
+          <w:r>
+            <w:fldChar w:fldCharType="begin"/>
+          </w:r>
+          <w:r>
+            <w:instrText xml:space="preserve"> TOC \o "1-3" \h \z \u </w:instrText>
+          </w:r>
+          <w:r>
+            <w:fldChar w:fldCharType="separate"/>
+          </w:r>
+          <w:hyperlink w:anchor="_Toc113864423" w:history="1">
+            <w:r>
+              <w:rPr>
+                <w:rStyle w:val="Lienhypertexte"/>
+                <w:noProof/>
+              </w:rPr>
+              <w:t>Stories + Test</w:t>
+            </w:r>
+            <w:r>
+              <w:rPr>
+                <w:noProof/>
+                <w:webHidden/>
+              </w:rPr>
+              <w:tab/>
+            </w:r>
+            <w:r>
+              <w:rPr>
+                <w:noProof/>
+                <w:webHidden/>
+              </w:rPr>
+              <w:fldChar w:fldCharType="begin"/>
+            </w:r>
+            <w:r>
+              <w:rPr>
+                <w:noProof/>
+                <w:webHidden/>
+              </w:rPr>
+              <w:instrText xml:space="preserve"> PAGEREF _Toc113864423 \h </w:instrText>
+            </w:r>
+            <w:r>
+              <w:rPr>
+                <w:noProof/>
+                <w:webHidden/>
+              </w:rPr>
+            </w:r>
+            <w:r>
+              <w:rPr>
+                <w:noProof/>
+                <w:webHidden/>
+              </w:rPr>
+              <w:fldChar w:fldCharType="separate"/>
+            </w:r>
+            <w:r>
+              <w:rPr>
+                <w:noProof/>
+                <w:webHidden/>
+              </w:rPr>
+              <w:t>1</w:t>
+            </w:r>
+            <w:r>
+              <w:rPr>
+                <w:noProof/>
+                <w:webHidden/>
+              </w:rPr>
+              <w:fldChar w:fldCharType="end"/>
+            </w:r>
+          </w:hyperlink>
+        </w:p>
+        <w:p>
+          <w:pPr>
+            <w:pStyle w:val="TM1"/>
+            <w:tabs>
+              <w:tab w:val="right" w:leader="dot" w:pos="9016"/>
+            </w:tabs>
+            <w:rPr>
+              <w:noProof/>
+            </w:rPr>
+          </w:pPr>
+          <w:hyperlink w:anchor="_Toc113864424" w:history="1">
+            <w:r>
+              <w:rPr>
+                <w:rStyle w:val="Lienhypertexte"/>
+                <w:noProof/>
+              </w:rPr>
+              <w:t>Maquettes</w:t>
+            </w:r>
+            <w:r>
+              <w:rPr>
+                <w:noProof/>
+                <w:webHidden/>
+              </w:rPr>
+              <w:tab/>
+            </w:r>
+            <w:r>
+              <w:rPr>
+                <w:noProof/>
+                <w:webHidden/>
+              </w:rPr>
+              <w:fldChar w:fldCharType="begin"/>
+            </w:r>
+            <w:r>
+              <w:rPr>
+                <w:noProof/>
+                <w:webHidden/>
+              </w:rPr>
+              <w:instrText xml:space="preserve"> PAGEREF _Toc113864424 \h </w:instrText>
+            </w:r>
+            <w:r>
+              <w:rPr>
+                <w:noProof/>
+                <w:webHidden/>
+              </w:rPr>
+            </w:r>
+            <w:r>
+              <w:rPr>
+                <w:noProof/>
+                <w:webHidden/>
+              </w:rPr>
+              <w:fldChar w:fldCharType="separate"/>
+            </w:r>
+            <w:r>
+              <w:rPr>
+                <w:noProof/>
+                <w:webHidden/>
+              </w:rPr>
+              <w:t>4</w:t>
+            </w:r>
+            <w:r>
+              <w:rPr>
+                <w:noProof/>
+                <w:webHidden/>
+              </w:rPr>
+              <w:fldChar w:fldCharType="end"/>
+            </w:r>
+          </w:hyperlink>
+        </w:p>
+        <w:p>
+          <w:pPr>
+            <w:pStyle w:val="TM1"/>
+            <w:tabs>
+              <w:tab w:val="right" w:leader="dot" w:pos="9016"/>
+            </w:tabs>
+            <w:rPr>
+              <w:noProof/>
+            </w:rPr>
+          </w:pPr>
+          <w:hyperlink w:anchor="_Toc113864425" w:history="1">
+            <w:r>
+              <w:rPr>
+                <w:rStyle w:val="Lienhypertexte"/>
+                <w:noProof/>
+              </w:rPr>
+              <w:t>Planific</w:t>
+            </w:r>
+            <w:r>
+              <w:rPr>
+                <w:rStyle w:val="Lienhypertexte"/>
+                <w:noProof/>
+              </w:rPr>
+              <w:t>a</w:t>
+            </w:r>
+            <w:r>
+              <w:rPr>
+                <w:rStyle w:val="Lienhypertexte"/>
+                <w:noProof/>
+              </w:rPr>
+              <w:t>tion</w:t>
+            </w:r>
+            <w:r>
+              <w:rPr>
+                <w:noProof/>
+                <w:webHidden/>
+              </w:rPr>
+              <w:tab/>
+            </w:r>
+            <w:r>
+              <w:rPr>
+                <w:noProof/>
+                <w:webHidden/>
+              </w:rPr>
+              <w:fldChar w:fldCharType="begin"/>
+            </w:r>
+            <w:r>
+              <w:rPr>
+                <w:noProof/>
+                <w:webHidden/>
+              </w:rPr>
+              <w:instrText xml:space="preserve"> PAGEREF _Toc113864425 \h </w:instrText>
+            </w:r>
+            <w:r>
+              <w:rPr>
+                <w:noProof/>
+                <w:webHidden/>
+              </w:rPr>
+            </w:r>
+            <w:r>
+              <w:rPr>
+                <w:noProof/>
+                <w:webHidden/>
+              </w:rPr>
+              <w:fldChar w:fldCharType="separate"/>
+            </w:r>
+            <w:r>
+              <w:rPr>
+                <w:noProof/>
+                <w:webHidden/>
+              </w:rPr>
+              <w:t>5</w:t>
+            </w:r>
+            <w:r>
+              <w:rPr>
+                <w:noProof/>
+                <w:webHidden/>
+              </w:rPr>
+              <w:fldChar w:fldCharType="end"/>
+            </w:r>
+          </w:hyperlink>
+        </w:p>
+        <w:p>
+          <w:r>
+            <w:rPr>
+              <w:b/>
+              <w:bCs/>
+            </w:rPr>
+            <w:fldChar w:fldCharType="end"/>
+          </w:r>
+        </w:p>
+      </w:sdtContent>
+    </w:sdt>
+    <w:p>
+      <w:pPr>
+        <w:pStyle w:val="Titre1"/>
+      </w:pPr>
+      <w:bookmarkStart w:id="0" w:name="_Toc113864423"/>
+      <w:r>
+        <w:t>Stories + Test</w:t>
+      </w:r>
+      <w:bookmarkEnd w:id="0"/>
+    </w:p>
+    <w:p>
+      <w:pPr>
+        <w:pStyle w:val="Paragraphedeliste"/>
+        <w:numPr>
+          <w:ilvl w:val="0"/>
+          <w:numId w:val="1"/>
+        </w:numPr>
+      </w:pPr>
       <w:r>
         <w:t>S</w:t>
       </w:r>
@@ -66,11 +358,11 @@
       <w:r>
         <w:tab/>
       </w:r>
-      <w:bookmarkStart w:id="0" w:name="_Int_morHY6rQ"/>
+      <w:bookmarkStart w:id="1" w:name="_Int_morHY6rQ"/>
       <w:r>
         <w:t>gauche</w:t>
       </w:r>
-      <w:bookmarkEnd w:id="0"/>
+      <w:bookmarkEnd w:id="1"/>
       <w:r>
         <w:t>.</w:t>
       </w:r>
@@ -85,21 +377,26 @@
       <w:r>
         <w:tab/>
       </w:r>
-      <w:bookmarkStart w:id="1" w:name="_Int_PA6KORGX"/>
+      <w:bookmarkStart w:id="2" w:name="_Int_PA6KORGX"/>
       <w:r>
         <w:t>droite</w:t>
       </w:r>
-      <w:bookmarkEnd w:id="1"/>
+      <w:bookmarkEnd w:id="2"/>
       <w:r>
         <w:t>.</w:t>
       </w:r>
     </w:p>
     <w:p>
-      <w:proofErr w:type="gramStart"/>
-      <w:r>
-        <w:t>S:</w:t>
-      </w:r>
-      <w:proofErr w:type="gramEnd"/>
+      <w:pPr>
+        <w:pStyle w:val="Paragraphedeliste"/>
+        <w:numPr>
+          <w:ilvl w:val="0"/>
+          <w:numId w:val="1"/>
+        </w:numPr>
+      </w:pPr>
+      <w:r>
+        <w:t>S :</w:t>
+      </w:r>
       <w:r>
         <w:t xml:space="preserve"> </w:t>
       </w:r>
@@ -114,11 +411,90 @@
       </w:r>
     </w:p>
     <w:p>
-      <w:proofErr w:type="gramStart"/>
-      <w:r>
-        <w:t>S:</w:t>
-      </w:r>
-      <w:proofErr w:type="gramEnd"/>
+      <w:pPr>
+        <w:pStyle w:val="Paragraphedeliste"/>
+        <w:numPr>
+          <w:ilvl w:val="0"/>
+          <w:numId w:val="1"/>
+        </w:numPr>
+      </w:pPr>
+    </w:p>
+    <w:p>
+      <w:pPr>
+        <w:pStyle w:val="Paragraphedeliste"/>
+      </w:pPr>
+      <w:r>
+        <w:t>T : Dans la fenêtre d’accueil, lors de la sélection de “</w:t>
+      </w:r>
+      <w:r>
+        <w:t>Options</w:t>
+      </w:r>
+      <w:r>
+        <w:t xml:space="preserve">” avec “enter”, </w:t>
+      </w:r>
+      <w:r>
+        <w:t>les options s’affiche</w:t>
+      </w:r>
+    </w:p>
+    <w:p>
+      <w:pPr>
+        <w:pStyle w:val="Paragraphedeliste"/>
+      </w:pPr>
+      <w:r>
+        <w:t>T : Dans la fenêtre Options, une flèche me montre l’endroit sélectionné</w:t>
+      </w:r>
+    </w:p>
+    <w:p>
+      <w:pPr>
+        <w:pStyle w:val="Paragraphedeliste"/>
+      </w:pPr>
+    </w:p>
+    <w:p>
+      <w:pPr>
+        <w:pStyle w:val="Paragraphedeliste"/>
+      </w:pPr>
+      <w:r>
+        <w:t>T : Dans la fenêtre Options, lorsque l’onglet « son » est sélectionné je peux l’activer ou le désactiver avec la flèche de droite ou la flèche de gauche</w:t>
+      </w:r>
+    </w:p>
+    <w:p>
+      <w:pPr>
+        <w:pStyle w:val="Paragraphedeliste"/>
+      </w:pPr>
+    </w:p>
+    <w:p>
+      <w:pPr>
+        <w:pStyle w:val="Paragraphedeliste"/>
+      </w:pPr>
+      <w:r>
+        <w:t>T : Dans la fenêtre Options, lorsque l’onglet « </w:t>
+      </w:r>
+      <w:r>
+        <w:t>difficulté</w:t>
+      </w:r>
+      <w:r>
+        <w:t xml:space="preserve"> » est sélectionné je peux </w:t>
+      </w:r>
+      <w:r>
+        <w:t>changer la difficulté avec la flèche de droite ou la flèche de gauche</w:t>
+      </w:r>
+    </w:p>
+    <w:p>
+      <w:pPr>
+        <w:pStyle w:val="Paragraphedeliste"/>
+      </w:pPr>
+    </w:p>
+    <w:p>
+      <w:pPr>
+        <w:pStyle w:val="Paragraphedeliste"/>
+        <w:numPr>
+          <w:ilvl w:val="0"/>
+          <w:numId w:val="1"/>
+        </w:numPr>
+      </w:pPr>
+      <w:r>
+        <w:t>S :</w:t>
+      </w:r>
       <w:r>
         <w:t xml:space="preserve"> </w:t>
       </w:r>
@@ -140,24 +516,20 @@
         <w:t xml:space="preserve">, </w:t>
       </w:r>
       <w:r>
-        <w:t xml:space="preserve">une partie </w:t>
-      </w:r>
-      <w:r>
-        <w:tab/>
-      </w:r>
-      <w:r>
-        <w:tab/>
-      </w:r>
-      <w:r>
-        <w:t>démarre.</w:t>
-      </w:r>
-    </w:p>
-    <w:p>
-      <w:proofErr w:type="gramStart"/>
-      <w:r>
-        <w:t>S:</w:t>
-      </w:r>
-      <w:proofErr w:type="gramEnd"/>
+        <w:t>la stories 14 s’exécutent</w:t>
+      </w:r>
+    </w:p>
+    <w:p>
+      <w:pPr>
+        <w:pStyle w:val="Paragraphedeliste"/>
+        <w:numPr>
+          <w:ilvl w:val="0"/>
+          <w:numId w:val="1"/>
+        </w:numPr>
+      </w:pPr>
+      <w:r>
+        <w:t>S :</w:t>
+      </w:r>
       <w:r>
         <w:t xml:space="preserve"> </w:t>
       </w:r>
@@ -177,6 +549,13 @@
       </w:r>
     </w:p>
     <w:p>
+      <w:pPr>
+        <w:pStyle w:val="Paragraphedeliste"/>
+        <w:numPr>
+          <w:ilvl w:val="0"/>
+          <w:numId w:val="1"/>
+        </w:numPr>
+      </w:pPr>
       <w:r>
         <w:t>S :</w:t>
       </w:r>
@@ -190,15 +569,7 @@
         <w:t>.</w:t>
       </w:r>
       <w:r>
-        <w:t xml:space="preserve"> </w:t>
-      </w:r>
-      <w:proofErr w:type="gramStart"/>
-      <w:r>
-        <w:t>REF</w:t>
-      </w:r>
-      <w:proofErr w:type="gramEnd"/>
-      <w:r>
-        <w:t>1</w:t>
+        <w:t xml:space="preserve"> REF1</w:t>
       </w:r>
     </w:p>
     <w:p>
@@ -211,6 +582,27 @@
       </w:r>
     </w:p>
     <w:p>
+      <w:pPr>
+        <w:ind w:left="708"/>
+      </w:pPr>
+      <w:r>
+        <w:t xml:space="preserve">T : </w:t>
+      </w:r>
+      <w:r>
+        <w:t xml:space="preserve">Dans le menu principal, </w:t>
+      </w:r>
+      <w:r>
+        <w:t>lorsque je sélectionne « quitter » et que j’appuie sur « enter » l’application se ferme</w:t>
+      </w:r>
+    </w:p>
+    <w:p>
+      <w:pPr>
+        <w:pStyle w:val="Paragraphedeliste"/>
+        <w:numPr>
+          <w:ilvl w:val="0"/>
+          <w:numId w:val="1"/>
+        </w:numPr>
+      </w:pPr>
       <w:r>
         <w:t>S :</w:t>
       </w:r>
@@ -229,6 +621,7 @@
     </w:p>
     <w:p>
       <w:r>
+        <w:lastRenderedPageBreak/>
         <w:tab/>
         <w:t>T : D</w:t>
       </w:r>
@@ -237,6 +630,17 @@
       </w:r>
     </w:p>
     <w:p>
+      <w:pPr>
+        <w:ind w:left="708"/>
+      </w:pPr>
+      <w:r>
+        <w:t xml:space="preserve">T : Dans le menu principal, </w:t>
+      </w:r>
+      <w:r>
+        <w:t>lorsque « meilleurs scores » est sélectionné et que j’appuie sur « enter » la fenêtre s’ouvre</w:t>
+      </w:r>
+    </w:p>
+    <w:p>
       <w:r>
         <w:tab/>
         <w:t xml:space="preserve">T : Dans </w:t>
@@ -246,6 +650,13 @@
       </w:r>
     </w:p>
     <w:p>
+      <w:pPr>
+        <w:pStyle w:val="Paragraphedeliste"/>
+        <w:numPr>
+          <w:ilvl w:val="0"/>
+          <w:numId w:val="1"/>
+        </w:numPr>
+      </w:pPr>
       <w:r>
         <w:t>S</w:t>
       </w:r>
@@ -279,6 +690,37 @@
         <w:ind w:left="708"/>
       </w:pPr>
       <w:r>
+        <w:t>T : Dans le menu principal, lorsque «</w:t>
+      </w:r>
+      <w:r>
+        <w:t xml:space="preserve"> A propos </w:t>
+      </w:r>
+      <w:r>
+        <w:t>» est sélectionné et que j’appuie sur « enter » la fenêtre s’ouvre</w:t>
+      </w:r>
+    </w:p>
+    <w:p>
+      <w:pPr>
+        <w:ind w:left="705"/>
+      </w:pPr>
+      <w:r>
+        <w:t>T : Dans l’onglet « </w:t>
+      </w:r>
+      <w:r>
+        <w:t>A propos</w:t>
+      </w:r>
+      <w:r>
+        <w:t xml:space="preserve"> », je veux voir </w:t>
+      </w:r>
+      <w:r>
+        <w:t>un petit résumé du but et du fonctionnement du programme</w:t>
+      </w:r>
+    </w:p>
+    <w:p>
+      <w:pPr>
+        <w:ind w:left="708"/>
+      </w:pPr>
+      <w:r>
         <w:t xml:space="preserve">T : </w:t>
       </w:r>
       <w:r>
@@ -289,6 +731,13 @@
       </w:r>
     </w:p>
     <w:p>
+      <w:pPr>
+        <w:pStyle w:val="Paragraphedeliste"/>
+        <w:numPr>
+          <w:ilvl w:val="0"/>
+          <w:numId w:val="1"/>
+        </w:numPr>
+      </w:pPr>
       <w:r>
         <w:t>S</w:t>
       </w:r>
@@ -336,6 +785,19 @@
     </w:p>
     <w:p>
       <w:r>
+        <w:tab/>
+        <w:t>T : Dans le jeu, lorsque je tue un alien mon score augmente de 100pts</w:t>
+      </w:r>
+    </w:p>
+    <w:p>
+      <w:pPr>
+        <w:pStyle w:val="Paragraphedeliste"/>
+        <w:numPr>
+          <w:ilvl w:val="0"/>
+          <w:numId w:val="1"/>
+        </w:numPr>
+      </w:pPr>
+      <w:r>
         <w:t>S</w:t>
       </w:r>
       <w:r>
@@ -370,6 +832,13 @@
       </w:r>
     </w:p>
     <w:p>
+      <w:pPr>
+        <w:pStyle w:val="Paragraphedeliste"/>
+        <w:numPr>
+          <w:ilvl w:val="0"/>
+          <w:numId w:val="1"/>
+        </w:numPr>
+      </w:pPr>
       <w:r>
         <w:t>S : En tant que joueur, je veux que les aliens se déplace</w:t>
       </w:r>
@@ -379,20 +848,11 @@
     </w:p>
     <w:p>
       <w:r>
-        <w:lastRenderedPageBreak/>
         <w:tab/>
         <w:t xml:space="preserve">T : </w:t>
       </w:r>
       <w:r>
-        <w:t xml:space="preserve">Dans le jeu, les aliens se déplacent suivant le rythme d’un </w:t>
-      </w:r>
-      <w:proofErr w:type="spellStart"/>
-      <w:r>
-        <w:t>timer</w:t>
-      </w:r>
-      <w:proofErr w:type="spellEnd"/>
-      <w:r>
-        <w:t>.</w:t>
+        <w:t>Dans le jeu, les aliens se déplacent suivant le rythme d’un timer.</w:t>
       </w:r>
     </w:p>
     <w:p>
@@ -402,6 +862,21 @@
       </w:r>
     </w:p>
     <w:p>
+      <w:pPr>
+        <w:ind w:left="708"/>
+      </w:pPr>
+      <w:r>
+        <w:t>T : Dans le jeu, les aliens se déplacent de gauche à droite et lorsqu’il touche un mur ils descendent d’un cran</w:t>
+      </w:r>
+    </w:p>
+    <w:p>
+      <w:pPr>
+        <w:pStyle w:val="Paragraphedeliste"/>
+        <w:numPr>
+          <w:ilvl w:val="0"/>
+          <w:numId w:val="1"/>
+        </w:numPr>
+      </w:pPr>
       <w:r>
         <w:t>S : En tant que joueur, je veux pouvoir frapper une touche pour mettre en pause</w:t>
       </w:r>
@@ -414,7 +889,7 @@
         <w:t>T : Dans le jeu, en appuyant sur « </w:t>
       </w:r>
       <w:r>
-        <w:t>supprimer</w:t>
+        <w:t>p</w:t>
       </w:r>
       <w:r>
         <w:t> »</w:t>
@@ -424,6 +899,13 @@
       </w:r>
     </w:p>
     <w:p>
+      <w:pPr>
+        <w:pStyle w:val="Paragraphedeliste"/>
+        <w:numPr>
+          <w:ilvl w:val="0"/>
+          <w:numId w:val="1"/>
+        </w:numPr>
+      </w:pPr>
       <w:r>
         <w:t>S : En tant que joueur, je veux pouvoir reprendre ou quitter ma partie depuis la fenêtre de pause</w:t>
       </w:r>
@@ -459,6 +941,7 @@
         <w:ind w:left="705"/>
       </w:pPr>
       <w:r>
+        <w:lastRenderedPageBreak/>
         <w:t xml:space="preserve">T : Dans la </w:t>
       </w:r>
       <w:r>
@@ -506,6 +989,13 @@
       </w:r>
     </w:p>
     <w:p>
+      <w:pPr>
+        <w:pStyle w:val="Paragraphedeliste"/>
+        <w:numPr>
+          <w:ilvl w:val="0"/>
+          <w:numId w:val="1"/>
+        </w:numPr>
+      </w:pPr>
       <w:r>
         <w:t xml:space="preserve">S : En tant que joueur, je veux pouvoir enregistrer un pseudo avec mon score </w:t>
       </w:r>
@@ -527,6 +1017,19 @@
     </w:p>
     <w:p>
       <w:r>
+        <w:tab/>
+        <w:t>T : Après la saisie, lorsque j’appuie sur « enter » le jeu se lance</w:t>
+      </w:r>
+    </w:p>
+    <w:p>
+      <w:pPr>
+        <w:pStyle w:val="Paragraphedeliste"/>
+        <w:numPr>
+          <w:ilvl w:val="0"/>
+          <w:numId w:val="1"/>
+        </w:numPr>
+      </w:pPr>
+      <w:r>
         <w:t>S : En tant que joueur, je veux une fenêtre de « game over</w:t>
       </w:r>
       <w:r>
@@ -554,6 +1057,35 @@
       </w:r>
     </w:p>
     <w:p>
+      <w:pPr>
+        <w:ind w:left="705"/>
+      </w:pPr>
+      <w:r>
+        <w:t>T : Dans le jeu, lorsque je</w:t>
+      </w:r>
+      <w:r>
+        <w:t xml:space="preserve"> n’ai plus de vie</w:t>
+      </w:r>
+      <w:r>
+        <w:t>, une fenêtre de « </w:t>
+      </w:r>
+      <w:proofErr w:type="spellStart"/>
+      <w:r>
+        <w:t>game</w:t>
+      </w:r>
+      <w:proofErr w:type="spellEnd"/>
+      <w:r>
+        <w:t xml:space="preserve"> over » apparait avec notre score et un petit message.</w:t>
+      </w:r>
+    </w:p>
+    <w:p>
+      <w:pPr>
+        <w:pStyle w:val="Paragraphedeliste"/>
+        <w:numPr>
+          <w:ilvl w:val="0"/>
+          <w:numId w:val="1"/>
+        </w:numPr>
+      </w:pPr>
       <w:r>
         <w:t>S : En tant que joueur, je veux une musique pendant le jeu.</w:t>
       </w:r>
@@ -565,6 +1097,13 @@
       </w:r>
     </w:p>
     <w:p>
+      <w:pPr>
+        <w:pStyle w:val="Paragraphedeliste"/>
+        <w:numPr>
+          <w:ilvl w:val="0"/>
+          <w:numId w:val="1"/>
+        </w:numPr>
+      </w:pPr>
       <w:r>
         <w:t>S : En</w:t>
       </w:r>
@@ -600,6 +1139,13 @@
       </w:r>
     </w:p>
     <w:p>
+      <w:pPr>
+        <w:pStyle w:val="Paragraphedeliste"/>
+        <w:numPr>
+          <w:ilvl w:val="0"/>
+          <w:numId w:val="1"/>
+        </w:numPr>
+      </w:pPr>
       <w:r>
         <w:t xml:space="preserve">S : En tant </w:t>
       </w:r>
@@ -620,22 +1166,32 @@
       </w:r>
     </w:p>
     <w:p>
-      <w:r>
-        <w:t xml:space="preserve">S : En tant qu’utilisateur, je veux un menu </w:t>
-      </w:r>
-      <w:proofErr w:type="gramStart"/>
-      <w:r>
-        <w:t>principal</w:t>
-      </w:r>
-      <w:r>
-        <w:t>..</w:t>
-      </w:r>
-      <w:proofErr w:type="gramEnd"/>
+      <w:pPr>
+        <w:pStyle w:val="Paragraphedeliste"/>
+        <w:numPr>
+          <w:ilvl w:val="0"/>
+          <w:numId w:val="1"/>
+        </w:numPr>
+      </w:pPr>
+      <w:r>
+        <w:t>S : En tant qu’utilisateur, je veux un menu principal</w:t>
+      </w:r>
+      <w:r>
+        <w:t>.</w:t>
+      </w:r>
       <w:r>
         <w:t xml:space="preserve"> REF1</w:t>
       </w:r>
     </w:p>
     <w:p>
+      <w:pPr>
+        <w:ind w:left="708"/>
+      </w:pPr>
+      <w:r>
+        <w:t>T : Dans la fenêtre d’accueil, le texte est en ASCII art.</w:t>
+      </w:r>
+    </w:p>
+    <w:p>
       <w:r>
         <w:tab/>
       </w:r>
@@ -702,30 +1258,45 @@
       </w:r>
     </w:p>
     <w:p>
+      <w:pPr>
+        <w:ind w:left="708"/>
+      </w:pPr>
+      <w:r>
+        <w:t>T : Dans la fenêtre d’accueil, une flèche montre sur quel onglet je suis.</w:t>
+      </w:r>
+    </w:p>
+    <w:p>
+      <w:pPr>
+        <w:pStyle w:val="Paragraphedeliste"/>
+        <w:numPr>
+          <w:ilvl w:val="0"/>
+          <w:numId w:val="1"/>
+        </w:numPr>
+      </w:pPr>
+      <w:r>
+        <w:t>S : En tant que développeur, je veux faire un petit easter egg lors de la saisie du pseudo « Saul</w:t>
+      </w:r>
+      <w:r>
+        <w:t> »</w:t>
+      </w:r>
+    </w:p>
+    <w:p>
+      <w:pPr>
+        <w:ind w:left="705"/>
+      </w:pPr>
+      <w:r>
+        <w:t xml:space="preserve">T : Dans la saisie de pseudo, lors de la saisie de « Saul » la musique du générique de la série se lance avec </w:t>
+      </w:r>
+      <w:r>
+        <w:t>l’affichage du personnage Saul en ASCII art.</w:t>
+      </w:r>
+    </w:p>
+    <w:p>
+      <w:pPr>
+        <w:ind w:left="705"/>
+      </w:pPr>
       <w:r>
         <w:lastRenderedPageBreak/>
-        <w:t>S : En tant que développeur, je veux faire un petit easter egg lors de la saisie du pseudo « Saul</w:t>
-      </w:r>
-      <w:r>
-        <w:t> »</w:t>
-      </w:r>
-    </w:p>
-    <w:p>
-      <w:pPr>
-        <w:ind w:left="705"/>
-      </w:pPr>
-      <w:r>
-        <w:t xml:space="preserve">T : Dans la saisie de pseudo, lors de la saisie de « Saul » la musique du générique de la série se lance avec </w:t>
-      </w:r>
-      <w:r>
-        <w:t>l’affichage du personnage Saul en ASCII art.</w:t>
-      </w:r>
-    </w:p>
-    <w:p>
-      <w:pPr>
-        <w:ind w:left="705"/>
-      </w:pPr>
-      <w:r>
         <w:t xml:space="preserve">T : Lorsque l’image est </w:t>
       </w:r>
       <w:r>
@@ -744,7 +1315,16 @@
         <w:t>.</w:t>
       </w:r>
     </w:p>
-    <w:p/>
+    <w:p>
+      <w:pPr>
+        <w:pStyle w:val="Titre1"/>
+      </w:pPr>
+      <w:bookmarkStart w:id="3" w:name="_Toc113864424"/>
+      <w:r>
+        <w:t>Maquettes</w:t>
+      </w:r>
+      <w:bookmarkEnd w:id="3"/>
+    </w:p>
     <w:p>
       <w:pPr>
         <w:ind w:left="708"/>
@@ -761,13 +1341,81 @@
         <mc:AlternateContent>
           <mc:Choice Requires="wps">
             <w:drawing>
-              <wp:anchor distT="0" distB="0" distL="114300" distR="114300" simplePos="0" relativeHeight="251660288" behindDoc="0" locked="0" layoutInCell="1" allowOverlap="1" wp14:anchorId="22D11C4A" wp14:editId="5CBFDC2C">
+              <wp:anchor distT="0" distB="0" distL="114300" distR="114300" simplePos="0" relativeHeight="251659264" behindDoc="0" locked="0" layoutInCell="1" allowOverlap="1" wp14:anchorId="175FD88F" wp14:editId="4D1E50DE">
                 <wp:simplePos x="0" y="0"/>
                 <wp:positionH relativeFrom="column">
-                  <wp:posOffset>657225</wp:posOffset>
+                  <wp:posOffset>227965</wp:posOffset>
                 </wp:positionH>
                 <wp:positionV relativeFrom="paragraph">
-                  <wp:posOffset>959485</wp:posOffset>
+                  <wp:posOffset>464185</wp:posOffset>
+                </wp:positionV>
+                <wp:extent cx="1647825" cy="9525"/>
+                <wp:effectExtent l="0" t="0" r="28575" b="28575"/>
+                <wp:wrapNone/>
+                <wp:docPr id="2" name="Connecteur droit 2"/>
+                <wp:cNvGraphicFramePr/>
+                <a:graphic xmlns:a="http://schemas.openxmlformats.org/drawingml/2006/main">
+                  <a:graphicData uri="http://schemas.microsoft.com/office/word/2010/wordprocessingShape">
+                    <wps:wsp>
+                      <wps:cNvCnPr/>
+                      <wps:spPr>
+                        <a:xfrm flipV="1">
+                          <a:off x="0" y="0"/>
+                          <a:ext cx="1647825" cy="9525"/>
+                        </a:xfrm>
+                        <a:prstGeom prst="line">
+                          <a:avLst/>
+                        </a:prstGeom>
+                        <a:ln>
+                          <a:solidFill>
+                            <a:schemeClr val="bg1"/>
+                          </a:solidFill>
+                        </a:ln>
+                      </wps:spPr>
+                      <wps:style>
+                        <a:lnRef idx="1">
+                          <a:schemeClr val="accent1"/>
+                        </a:lnRef>
+                        <a:fillRef idx="0">
+                          <a:schemeClr val="accent1"/>
+                        </a:fillRef>
+                        <a:effectRef idx="0">
+                          <a:schemeClr val="accent1"/>
+                        </a:effectRef>
+                        <a:fontRef idx="minor">
+                          <a:schemeClr val="tx1"/>
+                        </a:fontRef>
+                      </wps:style>
+                      <wps:bodyPr/>
+                    </wps:wsp>
+                  </a:graphicData>
+                </a:graphic>
+              </wp:anchor>
+            </w:drawing>
+          </mc:Choice>
+          <mc:Fallback>
+            <w:pict>
+              <v:line w14:anchorId="05E7A07E" id="Connecteur droit 2" o:spid="_x0000_s1026" style="position:absolute;flip:y;z-index:251659264;visibility:visible;mso-wrap-style:square;mso-wrap-distance-left:9pt;mso-wrap-distance-top:0;mso-wrap-distance-right:9pt;mso-wrap-distance-bottom:0;mso-position-horizontal:absolute;mso-position-horizontal-relative:text;mso-position-vertical:absolute;mso-position-vertical-relative:text" from="17.95pt,36.55pt" to="147.7pt,37.3pt" o:gfxdata="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" strokecolor="white [3212]" strokeweight=".5pt">
+                <v:stroke joinstyle="miter"/>
+              </v:line>
+            </w:pict>
+          </mc:Fallback>
+        </mc:AlternateContent>
+      </w:r>
+      <w:r>
+        <w:rPr>
+          <w:noProof/>
+        </w:rPr>
+        <mc:AlternateContent>
+          <mc:Choice Requires="wps">
+            <w:drawing>
+              <wp:anchor distT="0" distB="0" distL="114300" distR="114300" simplePos="0" relativeHeight="251660288" behindDoc="0" locked="0" layoutInCell="1" allowOverlap="1" wp14:anchorId="22D11C4A" wp14:editId="4ABA5DA3">
+                <wp:simplePos x="0" y="0"/>
+                <wp:positionH relativeFrom="column">
+                  <wp:posOffset>342900</wp:posOffset>
+                </wp:positionH>
+                <wp:positionV relativeFrom="paragraph">
+                  <wp:posOffset>1197610</wp:posOffset>
                 </wp:positionV>
                 <wp:extent cx="333375" cy="247650"/>
                 <wp:effectExtent l="0" t="19050" r="47625" b="38100"/>
@@ -820,7 +1468,7 @@
           </mc:Choice>
           <mc:Fallback>
             <w:pict>
-              <v:shapetype w14:anchorId="115623E3" id="_x0000_t13" coordsize="21600,21600" o:spt="13" adj="16200,5400" path="m@0,l@0@1,0@1,0@2@0@2@0,21600,21600,10800xe">
+              <v:shapetype w14:anchorId="539F34F5" id="_x0000_t13" coordsize="21600,21600" o:spt="13" adj="16200,5400" path="m@0,l@0@1,0@1,0@2@0@2@0,21600,21600,10800xe">
                 <v:stroke joinstyle="miter"/>
                 <v:formulas>
                   <v:f eqn="val #0"/>
@@ -836,75 +1484,7 @@
                   <v:h position="#0,#1" xrange="0,21600" yrange="0,10800"/>
                 </v:handles>
               </v:shapetype>
-              <v:shape id="Flèche : droite 4" o:spid="_x0000_s1026" type="#_x0000_t13" style="position:absolute;margin-left:51.75pt;margin-top:75.55pt;width:26.25pt;height:19.5pt;z-index:251660288;visibility:visible;mso-wrap-style:square;mso-wrap-distance-left:9pt;mso-wrap-distance-top:0;mso-wrap-distance-right:9pt;mso-wrap-distance-bottom:0;mso-position-horizontal:absolute;mso-position-horizontal-relative:text;mso-position-vertical:absolute;mso-position-vertical-relative:text;v-text-anchor:middle" o:gfxdata="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" adj="13577" fillcolor="white [3212]" strokecolor="#1f3763 [1604]" strokeweight="1pt"/>
-            </w:pict>
-          </mc:Fallback>
-        </mc:AlternateContent>
-      </w:r>
-      <w:r>
-        <w:rPr>
-          <w:noProof/>
-        </w:rPr>
-        <mc:AlternateContent>
-          <mc:Choice Requires="wps">
-            <w:drawing>
-              <wp:anchor distT="0" distB="0" distL="114300" distR="114300" simplePos="0" relativeHeight="251659264" behindDoc="0" locked="0" layoutInCell="1" allowOverlap="1" wp14:anchorId="175FD88F" wp14:editId="62A587B1">
-                <wp:simplePos x="0" y="0"/>
-                <wp:positionH relativeFrom="column">
-                  <wp:posOffset>723899</wp:posOffset>
-                </wp:positionH>
-                <wp:positionV relativeFrom="paragraph">
-                  <wp:posOffset>511810</wp:posOffset>
-                </wp:positionV>
-                <wp:extent cx="1647825" cy="9525"/>
-                <wp:effectExtent l="0" t="0" r="28575" b="28575"/>
-                <wp:wrapNone/>
-                <wp:docPr id="2" name="Connecteur droit 2"/>
-                <wp:cNvGraphicFramePr/>
-                <a:graphic xmlns:a="http://schemas.openxmlformats.org/drawingml/2006/main">
-                  <a:graphicData uri="http://schemas.microsoft.com/office/word/2010/wordprocessingShape">
-                    <wps:wsp>
-                      <wps:cNvCnPr/>
-                      <wps:spPr>
-                        <a:xfrm flipV="1">
-                          <a:off x="0" y="0"/>
-                          <a:ext cx="1647825" cy="9525"/>
-                        </a:xfrm>
-                        <a:prstGeom prst="line">
-                          <a:avLst/>
-                        </a:prstGeom>
-                        <a:ln>
-                          <a:solidFill>
-                            <a:schemeClr val="bg1"/>
-                          </a:solidFill>
-                        </a:ln>
-                      </wps:spPr>
-                      <wps:style>
-                        <a:lnRef idx="1">
-                          <a:schemeClr val="accent1"/>
-                        </a:lnRef>
-                        <a:fillRef idx="0">
-                          <a:schemeClr val="accent1"/>
-                        </a:fillRef>
-                        <a:effectRef idx="0">
-                          <a:schemeClr val="accent1"/>
-                        </a:effectRef>
-                        <a:fontRef idx="minor">
-                          <a:schemeClr val="tx1"/>
-                        </a:fontRef>
-                      </wps:style>
-                      <wps:bodyPr/>
-                    </wps:wsp>
-                  </a:graphicData>
-                </a:graphic>
-              </wp:anchor>
-            </w:drawing>
-          </mc:Choice>
-          <mc:Fallback>
-            <w:pict>
-              <v:line w14:anchorId="5A1D101B" id="Connecteur droit 2" o:spid="_x0000_s1026" style="position:absolute;flip:y;z-index:251659264;visibility:visible;mso-wrap-style:square;mso-wrap-distance-left:9pt;mso-wrap-distance-top:0;mso-wrap-distance-right:9pt;mso-wrap-distance-bottom:0;mso-position-horizontal:absolute;mso-position-horizontal-relative:text;mso-position-vertical:absolute;mso-position-vertical-relative:text" from="57pt,40.3pt" to="186.75pt,41.05pt" o:gfxdata="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" strokecolor="white [3212]" strokeweight=".5pt">
-                <v:stroke joinstyle="miter"/>
-              </v:line>
+              <v:shape id="Flèche : droite 4" o:spid="_x0000_s1026" type="#_x0000_t13" style="position:absolute;margin-left:27pt;margin-top:94.3pt;width:26.25pt;height:19.5pt;z-index:251660288;visibility:visible;mso-wrap-style:square;mso-wrap-distance-left:9pt;mso-wrap-distance-top:0;mso-wrap-distance-right:9pt;mso-wrap-distance-bottom:0;mso-position-horizontal:absolute;mso-position-horizontal-relative:text;mso-position-vertical:absolute;mso-position-vertical-relative:text;v-text-anchor:middle" o:gfxdata="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" adj="13577" fillcolor="white [3212]" strokecolor="#1f3763 [1604]" strokeweight="1pt"/>
             </w:pict>
           </mc:Fallback>
         </mc:AlternateContent>
@@ -914,9 +1494,9 @@
           <w:noProof/>
         </w:rPr>
         <w:drawing>
-          <wp:inline distT="0" distB="0" distL="0" distR="0" wp14:anchorId="624DA21D" wp14:editId="469B1976">
-            <wp:extent cx="3019425" cy="4682130"/>
-            <wp:effectExtent l="0" t="0" r="0" b="4445"/>
+          <wp:inline distT="0" distB="0" distL="0" distR="0" wp14:anchorId="624DA21D" wp14:editId="204632AF">
+            <wp:extent cx="2105025" cy="3264198"/>
+            <wp:effectExtent l="0" t="0" r="0" b="0"/>
             <wp:docPr id="1" name="Image 1"/>
             <wp:cNvGraphicFramePr>
               <a:graphicFrameLocks xmlns:a="http://schemas.openxmlformats.org/drawingml/2006/main" noChangeAspect="1"/>
@@ -929,7 +1509,7 @@
                     <pic:cNvPicPr/>
                   </pic:nvPicPr>
                   <pic:blipFill>
-                    <a:blip r:embed="rId4"/>
+                    <a:blip r:embed="rId6"/>
                     <a:stretch>
                       <a:fillRect/>
                     </a:stretch>
@@ -937,7 +1517,7 @@
                   <pic:spPr>
                     <a:xfrm>
                       <a:off x="0" y="0"/>
-                      <a:ext cx="3026771" cy="4693521"/>
+                      <a:ext cx="2110695" cy="3272991"/>
                     </a:xfrm>
                     <a:prstGeom prst="rect">
                       <a:avLst/>
@@ -950,15 +1530,6 @@
         </w:drawing>
       </w:r>
     </w:p>
-    <w:p/>
-    <w:p/>
-    <w:p/>
-    <w:p/>
-    <w:p/>
-    <w:p/>
-    <w:p/>
-    <w:p/>
-    <w:p/>
     <w:p>
       <w:r>
         <w:t>REF 2</w:t>
@@ -985,7 +1556,7 @@
                     <pic:cNvPicPr/>
                   </pic:nvPicPr>
                   <pic:blipFill>
-                    <a:blip r:embed="rId5"/>
+                    <a:blip r:embed="rId7"/>
                     <a:stretch>
                       <a:fillRect/>
                     </a:stretch>
@@ -1010,11 +1581,135 @@
       <w:pPr>
         <w:ind w:left="705"/>
       </w:pPr>
+    </w:p>
+    <w:p>
+      <w:pPr>
+        <w:ind w:left="705"/>
+      </w:pPr>
       <w:r>
         <w:tab/>
       </w:r>
     </w:p>
+    <w:p>
+      <w:pPr>
+        <w:pStyle w:val="Titre1"/>
+      </w:pPr>
+      <w:bookmarkStart w:id="4" w:name="_Toc113864425"/>
+      <w:r>
+        <w:lastRenderedPageBreak/>
+        <w:t>Planification</w:t>
+      </w:r>
+      <w:bookmarkEnd w:id="4"/>
+    </w:p>
     <w:p/>
+    <w:tbl>
+      <w:tblPr>
+        <w:tblStyle w:val="Grilledutableau"/>
+        <w:tblW w:w="0" w:type="auto"/>
+        <w:tblLook w:val="04A0" w:firstRow="1" w:lastRow="0" w:firstColumn="1" w:lastColumn="0" w:noHBand="0" w:noVBand="1"/>
+      </w:tblPr>
+      <w:tblGrid>
+        <w:gridCol w:w="3005"/>
+        <w:gridCol w:w="3005"/>
+        <w:gridCol w:w="3006"/>
+      </w:tblGrid>
+      <w:tr>
+        <w:tc>
+          <w:tcPr>
+            <w:tcW w:w="3005" w:type="dxa"/>
+          </w:tcPr>
+          <w:p>
+            <w:r>
+              <w:t>Beta 1</w:t>
+            </w:r>
+          </w:p>
+        </w:tc>
+        <w:tc>
+          <w:tcPr>
+            <w:tcW w:w="3005" w:type="dxa"/>
+          </w:tcPr>
+          <w:p>
+            <w:r>
+              <w:t>7.11.2022</w:t>
+            </w:r>
+          </w:p>
+        </w:tc>
+        <w:tc>
+          <w:tcPr>
+            <w:tcW w:w="3006" w:type="dxa"/>
+          </w:tcPr>
+          <w:p>
+            <w:r>
+              <w:t>18, 1, 3, 4, 5, 6, 7, 10, 15</w:t>
+            </w:r>
+          </w:p>
+        </w:tc>
+      </w:tr>
+      <w:tr>
+        <w:tc>
+          <w:tcPr>
+            <w:tcW w:w="3005" w:type="dxa"/>
+          </w:tcPr>
+          <w:p>
+            <w:r>
+              <w:t>Beta 2</w:t>
+            </w:r>
+          </w:p>
+        </w:tc>
+        <w:tc>
+          <w:tcPr>
+            <w:tcW w:w="3005" w:type="dxa"/>
+          </w:tcPr>
+          <w:p>
+            <w:r>
+              <w:t>28.11.2022</w:t>
+            </w:r>
+          </w:p>
+        </w:tc>
+        <w:tc>
+          <w:tcPr>
+            <w:tcW w:w="3006" w:type="dxa"/>
+          </w:tcPr>
+          <w:p>
+            <w:r>
+              <w:t>17, 14, 8, 9</w:t>
+            </w:r>
+          </w:p>
+        </w:tc>
+      </w:tr>
+      <w:tr>
+        <w:tc>
+          <w:tcPr>
+            <w:tcW w:w="3005" w:type="dxa"/>
+          </w:tcPr>
+          <w:p>
+            <w:r>
+              <w:t>Version 1</w:t>
+            </w:r>
+          </w:p>
+        </w:tc>
+        <w:tc>
+          <w:tcPr>
+            <w:tcW w:w="3005" w:type="dxa"/>
+          </w:tcPr>
+          <w:p>
+            <w:r>
+              <w:t>19.12.2022</w:t>
+            </w:r>
+          </w:p>
+        </w:tc>
+        <w:tc>
+          <w:tcPr>
+            <w:tcW w:w="3006" w:type="dxa"/>
+          </w:tcPr>
+          <w:p>
+            <w:r>
+              <w:t>11, 12, 19, 16, 2</w:t>
+            </w:r>
+          </w:p>
+        </w:tc>
+      </w:tr>
+    </w:tbl>
     <w:p/>
     <w:sectPr>
       <w:pgSz w:w="11906" w:h="16838"/>
@@ -1040,20 +1735,115 @@
 </int2:intelligence>
 </file>
 
+<file path=word/numbering.xml><?xml version="1.0" encoding="utf-8"?>
+<w:numbering xmlns:wpc="http://schemas.microsoft.com/office/word/2010/wordprocessingCanvas" xmlns:cx="http://schemas.microsoft.com/office/drawing/2014/chartex" xmlns:cx1="http://schemas.microsoft.com/office/drawing/2015/9/8/chartex" xmlns:cx2="http://schemas.microsoft.com/office/drawing/2015/10/21/chartex" xmlns:cx3="http://schemas.microsoft.com/office/drawing/2016/5/9/chartex" xmlns:cx4="http://schemas.microsoft.com/office/drawing/2016/5/10/chartex" xmlns:cx5="http://schemas.microsoft.com/office/drawing/2016/5/11/chartex" xmlns:cx6="http://schemas.microsoft.com/office/drawing/2016/5/12/chartex" xmlns:cx7="http://schemas.microsoft.com/office/drawing/2016/5/13/chartex" xmlns:cx8="http://schemas.microsoft.com/office/drawing/2016/5/14/chartex" xmlns:mc="http://schemas.openxmlformats.org/markup-compatibility/2006" xmlns:aink="http://schemas.microsoft.com/office/drawing/2016/ink" xmlns:am3d="http://schemas.microsoft.com/office/drawing/2017/model3d" xmlns:o="urn:schemas-microsoft-com:office:office" xmlns:r="http://schemas.openxmlformats.org/officeDocument/2006/relationships" xmlns:m="http://schemas.openxmlformats.org/officeDocument/2006/math" xmlns:v="urn:schemas-microsoft-com:vml" xmlns:wp14="http://schemas.microsoft.com/office/word/2010/wordprocessingDrawing" xmlns:wp="http://schemas.openxmlformats.org/drawingml/2006/wordprocessingDrawing" xmlns:w10="urn:schemas-microsoft-com:office:word" xmlns:w="http://schemas.openxmlformats.org/wordprocessingml/2006/main" xmlns:w14="http://schemas.microsoft.com/office/word/2010/wordml" xmlns:w15="http://schemas.microsoft.com/office/word/2012/wordml" xmlns:w16cex="http://schemas.microsoft.com/office/word/2018/wordml/cex" xmlns:w16cid="http://schemas.microsoft.com/office/word/2016/wordml/cid" xmlns:w16="http://schemas.microsoft.com/office/word/2018/wordml" xmlns:w16se="http://schemas.microsoft.com/office/word/2015/wordml/symex" xmlns:wpg="http://schemas.microsoft.com/office/word/2010/wordprocessingGroup" xmlns:wpi="http://schemas.microsoft.com/office/word/2010/wordprocessingInk" xmlns:wne="http://schemas.microsoft.com/office/word/2006/wordml" xmlns:wps="http://schemas.microsoft.com/office/word/2010/wordprocessingShape" mc:Ignorable="w14 w15 w16se w16cid w16 w16cex wp14">
+  <w:abstractNum w:abstractNumId="0" w15:restartNumberingAfterBreak="0">
+    <w:nsid w:val="1AEC0A22"/>
+    <w:multiLevelType w:val="hybridMultilevel"/>
+    <w:tmpl w:val="B5DC50F2"/>
+    <w:lvl w:ilvl="0" w:tplc="100C000F">
+      <w:start w:val="1"/>
+      <w:numFmt w:val="decimal"/>
+      <w:lvlText w:val="%1."/>
+      <w:lvlJc w:val="left"/>
+      <w:pPr>
+        <w:ind w:left="720" w:hanging="360"/>
+      </w:pPr>
+      <w:rPr>
+        <w:rFonts w:hint="default"/>
+      </w:rPr>
+    </w:lvl>
+    <w:lvl w:ilvl="1" w:tplc="100C0019" w:tentative="1">
+      <w:start w:val="1"/>
+      <w:numFmt w:val="lowerLetter"/>
+      <w:lvlText w:val="%2."/>
+      <w:lvlJc w:val="left"/>
+      <w:pPr>
+        <w:ind w:left="1440" w:hanging="360"/>
+      </w:pPr>
+    </w:lvl>
+    <w:lvl w:ilvl="2" w:tplc="100C001B" w:tentative="1">
+      <w:start w:val="1"/>
+      <w:numFmt w:val="lowerRoman"/>
+      <w:lvlText w:val="%3."/>
+      <w:lvlJc w:val="right"/>
+      <w:pPr>
+        <w:ind w:left="2160" w:hanging="180"/>
+      </w:pPr>
+    </w:lvl>
+    <w:lvl w:ilvl="3" w:tplc="100C000F" w:tentative="1">
+      <w:start w:val="1"/>
+      <w:numFmt w:val="decimal"/>
+      <w:lvlText w:val="%4."/>
+      <w:lvlJc w:val="left"/>
+      <w:pPr>
+        <w:ind w:left="2880" w:hanging="360"/>
+      </w:pPr>
+    </w:lvl>
+    <w:lvl w:ilvl="4" w:tplc="100C0019" w:tentative="1">
+      <w:start w:val="1"/>
+      <w:numFmt w:val="lowerLetter"/>
+      <w:lvlText w:val="%5."/>
+      <w:lvlJc w:val="left"/>
+      <w:pPr>
+        <w:ind w:left="3600" w:hanging="360"/>
+      </w:pPr>
+    </w:lvl>
+    <w:lvl w:ilvl="5" w:tplc="100C001B" w:tentative="1">
+      <w:start w:val="1"/>
+      <w:numFmt w:val="lowerRoman"/>
+      <w:lvlText w:val="%6."/>
+      <w:lvlJc w:val="right"/>
+      <w:pPr>
+        <w:ind w:left="4320" w:hanging="180"/>
+      </w:pPr>
+    </w:lvl>
+    <w:lvl w:ilvl="6" w:tplc="100C000F" w:tentative="1">
+      <w:start w:val="1"/>
+      <w:numFmt w:val="decimal"/>
+      <w:lvlText w:val="%7."/>
+      <w:lvlJc w:val="left"/>
+      <w:pPr>
+        <w:ind w:left="5040" w:hanging="360"/>
+      </w:pPr>
+    </w:lvl>
+    <w:lvl w:ilvl="7" w:tplc="100C0019" w:tentative="1">
+      <w:start w:val="1"/>
+      <w:numFmt w:val="lowerLetter"/>
+      <w:lvlText w:val="%8."/>
+      <w:lvlJc w:val="left"/>
+      <w:pPr>
+        <w:ind w:left="5760" w:hanging="360"/>
+      </w:pPr>
+    </w:lvl>
+    <w:lvl w:ilvl="8" w:tplc="100C001B" w:tentative="1">
+      <w:start w:val="1"/>
+      <w:numFmt w:val="lowerRoman"/>
+      <w:lvlText w:val="%9."/>
+      <w:lvlJc w:val="right"/>
+      <w:pPr>
+        <w:ind w:left="6480" w:hanging="180"/>
+      </w:pPr>
+    </w:lvl>
+  </w:abstractNum>
+  <w:num w:numId="1">
+    <w:abstractNumId w:val="0"/>
+  </w:num>
+</w:numbering>
+</file>
+
 <file path=word/styles.xml><?xml version="1.0" encoding="utf-8"?>
 <w:styles xmlns:mc="http://schemas.openxmlformats.org/markup-compatibility/2006" xmlns:r="http://schemas.openxmlformats.org/officeDocument/2006/relationships" xmlns:w="http://schemas.openxmlformats.org/wordprocessingml/2006/main" xmlns:w14="http://schemas.microsoft.com/office/word/2010/wordml" xmlns:w15="http://schemas.microsoft.com/office/word/2012/wordml" xmlns:w16cex="http://schemas.microsoft.com/office/word/2018/wordml/cex" xmlns:w16cid="http://schemas.microsoft.com/office/word/2016/wordml/cid" xmlns:w16="http://schemas.microsoft.com/office/word/2018/wordml" xmlns:w16se="http://schemas.microsoft.com/office/word/2015/wordml/symex" mc:Ignorable="w14 w15 w16se w16cid w16 w16cex">
   <w:docDefaults>
     <w:rPrDefault>
       <w:rPr>
-        <w:rFonts w:asciiTheme="minorHAnsi" w:eastAsiaTheme="minorHAnsi" w:hAnsiTheme="minorHAnsi" w:cstheme="minorBidi"/>
-        <w:sz w:val="22"/>
-        <w:szCs w:val="22"/>
+        <w:rFonts w:asciiTheme="minorHAnsi" w:eastAsiaTheme="minorEastAsia" w:hAnsiTheme="minorHAnsi" w:cstheme="minorBidi"/>
         <w:lang w:val="fr-FR" w:eastAsia="en-US" w:bidi="ar-SA"/>
       </w:rPr>
     </w:rPrDefault>
     <w:pPrDefault>
       <w:pPr>
-        <w:spacing w:after="160" w:line="259" w:lineRule="auto"/>
+        <w:spacing w:before="100" w:after="200" w:line="276" w:lineRule="auto"/>
       </w:pPr>
     </w:pPrDefault>
   </w:docDefaults>
@@ -1438,6 +2228,216 @@
   <w:style w:type="paragraph" w:default="1" w:styleId="Normal">
     <w:name w:val="Normal"/>
     <w:qFormat/>
+    <w:rsid w:val="00E91971"/>
+  </w:style>
+  <w:style w:type="paragraph" w:styleId="Titre1">
+    <w:name w:val="heading 1"/>
+    <w:basedOn w:val="Normal"/>
+    <w:next w:val="Normal"/>
+    <w:link w:val="Titre1Car"/>
+    <w:uiPriority w:val="9"/>
+    <w:qFormat/>
+    <w:rsid w:val="00E91971"/>
+    <w:pPr>
+      <w:pBdr>
+        <w:top w:val="single" w:sz="24" w:space="0" w:color="4472C4" w:themeColor="accent1"/>
+        <w:left w:val="single" w:sz="24" w:space="0" w:color="4472C4" w:themeColor="accent1"/>
+        <w:bottom w:val="single" w:sz="24" w:space="0" w:color="4472C4" w:themeColor="accent1"/>
+        <w:right w:val="single" w:sz="24" w:space="0" w:color="4472C4" w:themeColor="accent1"/>
+      </w:pBdr>
+      <w:shd w:val="clear" w:color="auto" w:fill="4472C4" w:themeFill="accent1"/>
+      <w:spacing w:after="0"/>
+      <w:outlineLvl w:val="0"/>
+    </w:pPr>
+    <w:rPr>
+      <w:caps/>
+      <w:color w:val="FFFFFF" w:themeColor="background1"/>
+      <w:spacing w:val="15"/>
+      <w:sz w:val="22"/>
+      <w:szCs w:val="22"/>
+    </w:rPr>
+  </w:style>
+  <w:style w:type="paragraph" w:styleId="Titre2">
+    <w:name w:val="heading 2"/>
+    <w:basedOn w:val="Normal"/>
+    <w:next w:val="Normal"/>
+    <w:link w:val="Titre2Car"/>
+    <w:uiPriority w:val="9"/>
+    <w:semiHidden/>
+    <w:unhideWhenUsed/>
+    <w:qFormat/>
+    <w:rsid w:val="00E91971"/>
+    <w:pPr>
+      <w:pBdr>
+        <w:top w:val="single" w:sz="24" w:space="0" w:color="D9E2F3" w:themeColor="accent1" w:themeTint="33"/>
+        <w:left w:val="single" w:sz="24" w:space="0" w:color="D9E2F3" w:themeColor="accent1" w:themeTint="33"/>
+        <w:bottom w:val="single" w:sz="24" w:space="0" w:color="D9E2F3" w:themeColor="accent1" w:themeTint="33"/>
+        <w:right w:val="single" w:sz="24" w:space="0" w:color="D9E2F3" w:themeColor="accent1" w:themeTint="33"/>
+      </w:pBdr>
+      <w:shd w:val="clear" w:color="auto" w:fill="D9E2F3" w:themeFill="accent1" w:themeFillTint="33"/>
+      <w:spacing w:after="0"/>
+      <w:outlineLvl w:val="1"/>
+    </w:pPr>
+    <w:rPr>
+      <w:caps/>
+      <w:spacing w:val="15"/>
+    </w:rPr>
+  </w:style>
+  <w:style w:type="paragraph" w:styleId="Titre3">
+    <w:name w:val="heading 3"/>
+    <w:basedOn w:val="Normal"/>
+    <w:next w:val="Normal"/>
+    <w:link w:val="Titre3Car"/>
+    <w:uiPriority w:val="9"/>
+    <w:semiHidden/>
+    <w:unhideWhenUsed/>
+    <w:qFormat/>
+    <w:rsid w:val="00E91971"/>
+    <w:pPr>
+      <w:pBdr>
+        <w:top w:val="single" w:sz="6" w:space="2" w:color="4472C4" w:themeColor="accent1"/>
+      </w:pBdr>
+      <w:spacing w:before="300" w:after="0"/>
+      <w:outlineLvl w:val="2"/>
+    </w:pPr>
+    <w:rPr>
+      <w:caps/>
+      <w:color w:val="1F3763" w:themeColor="accent1" w:themeShade="7F"/>
+      <w:spacing w:val="15"/>
+    </w:rPr>
+  </w:style>
+  <w:style w:type="paragraph" w:styleId="Titre4">
+    <w:name w:val="heading 4"/>
+    <w:basedOn w:val="Normal"/>
+    <w:next w:val="Normal"/>
+    <w:link w:val="Titre4Car"/>
+    <w:uiPriority w:val="9"/>
+    <w:semiHidden/>
+    <w:unhideWhenUsed/>
+    <w:qFormat/>
+    <w:rsid w:val="00E91971"/>
+    <w:pPr>
+      <w:pBdr>
+        <w:top w:val="dotted" w:sz="6" w:space="2" w:color="4472C4" w:themeColor="accent1"/>
+      </w:pBdr>
+      <w:spacing w:before="200" w:after="0"/>
+      <w:outlineLvl w:val="3"/>
+    </w:pPr>
+    <w:rPr>
+      <w:caps/>
+      <w:color w:val="2F5496" w:themeColor="accent1" w:themeShade="BF"/>
+      <w:spacing w:val="10"/>
+    </w:rPr>
+  </w:style>
+  <w:style w:type="paragraph" w:styleId="Titre5">
+    <w:name w:val="heading 5"/>
+    <w:basedOn w:val="Normal"/>
+    <w:next w:val="Normal"/>
+    <w:link w:val="Titre5Car"/>
+    <w:uiPriority w:val="9"/>
+    <w:semiHidden/>
+    <w:unhideWhenUsed/>
+    <w:qFormat/>
+    <w:rsid w:val="00E91971"/>
+    <w:pPr>
+      <w:pBdr>
+        <w:bottom w:val="single" w:sz="6" w:space="1" w:color="4472C4" w:themeColor="accent1"/>
+      </w:pBdr>
+      <w:spacing w:before="200" w:after="0"/>
+      <w:outlineLvl w:val="4"/>
+    </w:pPr>
+    <w:rPr>
+      <w:caps/>
+      <w:color w:val="2F5496" w:themeColor="accent1" w:themeShade="BF"/>
+      <w:spacing w:val="10"/>
+    </w:rPr>
+  </w:style>
+  <w:style w:type="paragraph" w:styleId="Titre6">
+    <w:name w:val="heading 6"/>
+    <w:basedOn w:val="Normal"/>
+    <w:next w:val="Normal"/>
+    <w:link w:val="Titre6Car"/>
+    <w:uiPriority w:val="9"/>
+    <w:semiHidden/>
+    <w:unhideWhenUsed/>
+    <w:qFormat/>
+    <w:rsid w:val="00E91971"/>
+    <w:pPr>
+      <w:pBdr>
+        <w:bottom w:val="dotted" w:sz="6" w:space="1" w:color="4472C4" w:themeColor="accent1"/>
+      </w:pBdr>
+      <w:spacing w:before="200" w:after="0"/>
+      <w:outlineLvl w:val="5"/>
+    </w:pPr>
+    <w:rPr>
+      <w:caps/>
+      <w:color w:val="2F5496" w:themeColor="accent1" w:themeShade="BF"/>
+      <w:spacing w:val="10"/>
+    </w:rPr>
+  </w:style>
+  <w:style w:type="paragraph" w:styleId="Titre7">
+    <w:name w:val="heading 7"/>
+    <w:basedOn w:val="Normal"/>
+    <w:next w:val="Normal"/>
+    <w:link w:val="Titre7Car"/>
+    <w:uiPriority w:val="9"/>
+    <w:semiHidden/>
+    <w:unhideWhenUsed/>
+    <w:qFormat/>
+    <w:rsid w:val="00E91971"/>
+    <w:pPr>
+      <w:spacing w:before="200" w:after="0"/>
+      <w:outlineLvl w:val="6"/>
+    </w:pPr>
+    <w:rPr>
+      <w:caps/>
+      <w:color w:val="2F5496" w:themeColor="accent1" w:themeShade="BF"/>
+      <w:spacing w:val="10"/>
+    </w:rPr>
+  </w:style>
+  <w:style w:type="paragraph" w:styleId="Titre8">
+    <w:name w:val="heading 8"/>
+    <w:basedOn w:val="Normal"/>
+    <w:next w:val="Normal"/>
+    <w:link w:val="Titre8Car"/>
+    <w:uiPriority w:val="9"/>
+    <w:semiHidden/>
+    <w:unhideWhenUsed/>
+    <w:qFormat/>
+    <w:rsid w:val="00E91971"/>
+    <w:pPr>
+      <w:spacing w:before="200" w:after="0"/>
+      <w:outlineLvl w:val="7"/>
+    </w:pPr>
+    <w:rPr>
+      <w:caps/>
+      <w:spacing w:val="10"/>
+      <w:sz w:val="18"/>
+      <w:szCs w:val="18"/>
+    </w:rPr>
+  </w:style>
+  <w:style w:type="paragraph" w:styleId="Titre9">
+    <w:name w:val="heading 9"/>
+    <w:basedOn w:val="Normal"/>
+    <w:next w:val="Normal"/>
+    <w:link w:val="Titre9Car"/>
+    <w:uiPriority w:val="9"/>
+    <w:semiHidden/>
+    <w:unhideWhenUsed/>
+    <w:qFormat/>
+    <w:rsid w:val="00E91971"/>
+    <w:pPr>
+      <w:spacing w:before="200" w:after="0"/>
+      <w:outlineLvl w:val="8"/>
+    </w:pPr>
+    <w:rPr>
+      <w:i/>
+      <w:iCs/>
+      <w:caps/>
+      <w:spacing w:val="10"/>
+      <w:sz w:val="18"/>
+      <w:szCs w:val="18"/>
+    </w:rPr>
   </w:style>
   <w:style w:type="character" w:default="1" w:styleId="Policepardfaut">
     <w:name w:val="Default Paragraph Font"/>
@@ -1497,8 +2497,6 @@
     </w:pPr>
     <w:rPr>
       <w:rFonts w:ascii="Courier New" w:eastAsia="Times New Roman" w:hAnsi="Courier New" w:cs="Courier New"/>
-      <w:sz w:val="20"/>
-      <w:szCs w:val="20"/>
       <w:lang w:val="fr-CH" w:eastAsia="fr-CH"/>
     </w:rPr>
   </w:style>
@@ -1514,6 +2512,430 @@
       <w:sz w:val="20"/>
       <w:szCs w:val="20"/>
       <w:lang w:val="fr-CH" w:eastAsia="fr-CH"/>
+    </w:rPr>
+  </w:style>
+  <w:style w:type="paragraph" w:styleId="Paragraphedeliste">
+    <w:name w:val="List Paragraph"/>
+    <w:basedOn w:val="Normal"/>
+    <w:uiPriority w:val="34"/>
+    <w:qFormat/>
+    <w:rsid w:val="009113EE"/>
+    <w:pPr>
+      <w:ind w:left="720"/>
+      <w:contextualSpacing/>
+    </w:pPr>
+  </w:style>
+  <w:style w:type="table" w:styleId="Grilledutableau">
+    <w:name w:val="Table Grid"/>
+    <w:basedOn w:val="TableauNormal"/>
+    <w:uiPriority w:val="39"/>
+    <w:rsid w:val="00A83047"/>
+    <w:pPr>
+      <w:spacing w:after="0" w:line="240" w:lineRule="auto"/>
+    </w:pPr>
+    <w:tblPr>
+      <w:tblBorders>
+        <w:top w:val="single" w:sz="4" w:space="0" w:color="auto"/>
+        <w:left w:val="single" w:sz="4" w:space="0" w:color="auto"/>
+        <w:bottom w:val="single" w:sz="4" w:space="0" w:color="auto"/>
+        <w:right w:val="single" w:sz="4" w:space="0" w:color="auto"/>
+        <w:insideH w:val="single" w:sz="4" w:space="0" w:color="auto"/>
+        <w:insideV w:val="single" w:sz="4" w:space="0" w:color="auto"/>
+      </w:tblBorders>
+    </w:tblPr>
+  </w:style>
+  <w:style w:type="character" w:customStyle="1" w:styleId="Titre1Car">
+    <w:name w:val="Titre 1 Car"/>
+    <w:basedOn w:val="Policepardfaut"/>
+    <w:link w:val="Titre1"/>
+    <w:uiPriority w:val="9"/>
+    <w:rsid w:val="00E91971"/>
+    <w:rPr>
+      <w:caps/>
+      <w:color w:val="FFFFFF" w:themeColor="background1"/>
+      <w:spacing w:val="15"/>
+      <w:sz w:val="22"/>
+      <w:szCs w:val="22"/>
+      <w:shd w:val="clear" w:color="auto" w:fill="4472C4" w:themeFill="accent1"/>
+    </w:rPr>
+  </w:style>
+  <w:style w:type="paragraph" w:styleId="Titre">
+    <w:name w:val="Title"/>
+    <w:basedOn w:val="Normal"/>
+    <w:next w:val="Normal"/>
+    <w:link w:val="TitreCar"/>
+    <w:uiPriority w:val="10"/>
+    <w:qFormat/>
+    <w:rsid w:val="00E91971"/>
+    <w:pPr>
+      <w:spacing w:before="0" w:after="0"/>
+    </w:pPr>
+    <w:rPr>
+      <w:rFonts w:asciiTheme="majorHAnsi" w:eastAsiaTheme="majorEastAsia" w:hAnsiTheme="majorHAnsi" w:cstheme="majorBidi"/>
+      <w:caps/>
+      <w:color w:val="4472C4" w:themeColor="accent1"/>
+      <w:spacing w:val="10"/>
+      <w:sz w:val="52"/>
+      <w:szCs w:val="52"/>
+    </w:rPr>
+  </w:style>
+  <w:style w:type="character" w:customStyle="1" w:styleId="TitreCar">
+    <w:name w:val="Titre Car"/>
+    <w:basedOn w:val="Policepardfaut"/>
+    <w:link w:val="Titre"/>
+    <w:uiPriority w:val="10"/>
+    <w:rsid w:val="00E91971"/>
+    <w:rPr>
+      <w:rFonts w:asciiTheme="majorHAnsi" w:eastAsiaTheme="majorEastAsia" w:hAnsiTheme="majorHAnsi" w:cstheme="majorBidi"/>
+      <w:caps/>
+      <w:color w:val="4472C4" w:themeColor="accent1"/>
+      <w:spacing w:val="10"/>
+      <w:sz w:val="52"/>
+      <w:szCs w:val="52"/>
+    </w:rPr>
+  </w:style>
+  <w:style w:type="paragraph" w:styleId="En-ttedetabledesmatires">
+    <w:name w:val="TOC Heading"/>
+    <w:basedOn w:val="Titre1"/>
+    <w:next w:val="Normal"/>
+    <w:uiPriority w:val="39"/>
+    <w:unhideWhenUsed/>
+    <w:qFormat/>
+    <w:rsid w:val="00E91971"/>
+    <w:pPr>
+      <w:outlineLvl w:val="9"/>
+    </w:pPr>
+  </w:style>
+  <w:style w:type="paragraph" w:styleId="TM1">
+    <w:name w:val="toc 1"/>
+    <w:basedOn w:val="Normal"/>
+    <w:next w:val="Normal"/>
+    <w:autoRedefine/>
+    <w:uiPriority w:val="39"/>
+    <w:unhideWhenUsed/>
+    <w:rsid w:val="00813169"/>
+    <w:pPr>
+      <w:spacing w:after="100"/>
+    </w:pPr>
+  </w:style>
+  <w:style w:type="character" w:styleId="Lienhypertexte">
+    <w:name w:val="Hyperlink"/>
+    <w:basedOn w:val="Policepardfaut"/>
+    <w:uiPriority w:val="99"/>
+    <w:unhideWhenUsed/>
+    <w:rsid w:val="00813169"/>
+    <w:rPr>
+      <w:color w:val="0563C1" w:themeColor="hyperlink"/>
+      <w:u w:val="single"/>
+    </w:rPr>
+  </w:style>
+  <w:style w:type="character" w:customStyle="1" w:styleId="Titre2Car">
+    <w:name w:val="Titre 2 Car"/>
+    <w:basedOn w:val="Policepardfaut"/>
+    <w:link w:val="Titre2"/>
+    <w:uiPriority w:val="9"/>
+    <w:semiHidden/>
+    <w:rsid w:val="00E91971"/>
+    <w:rPr>
+      <w:caps/>
+      <w:spacing w:val="15"/>
+      <w:shd w:val="clear" w:color="auto" w:fill="D9E2F3" w:themeFill="accent1" w:themeFillTint="33"/>
+    </w:rPr>
+  </w:style>
+  <w:style w:type="character" w:customStyle="1" w:styleId="Titre3Car">
+    <w:name w:val="Titre 3 Car"/>
+    <w:basedOn w:val="Policepardfaut"/>
+    <w:link w:val="Titre3"/>
+    <w:uiPriority w:val="9"/>
+    <w:semiHidden/>
+    <w:rsid w:val="00E91971"/>
+    <w:rPr>
+      <w:caps/>
+      <w:color w:val="1F3763" w:themeColor="accent1" w:themeShade="7F"/>
+      <w:spacing w:val="15"/>
+    </w:rPr>
+  </w:style>
+  <w:style w:type="character" w:customStyle="1" w:styleId="Titre4Car">
+    <w:name w:val="Titre 4 Car"/>
+    <w:basedOn w:val="Policepardfaut"/>
+    <w:link w:val="Titre4"/>
+    <w:uiPriority w:val="9"/>
+    <w:semiHidden/>
+    <w:rsid w:val="00E91971"/>
+    <w:rPr>
+      <w:caps/>
+      <w:color w:val="2F5496" w:themeColor="accent1" w:themeShade="BF"/>
+      <w:spacing w:val="10"/>
+    </w:rPr>
+  </w:style>
+  <w:style w:type="character" w:customStyle="1" w:styleId="Titre5Car">
+    <w:name w:val="Titre 5 Car"/>
+    <w:basedOn w:val="Policepardfaut"/>
+    <w:link w:val="Titre5"/>
+    <w:uiPriority w:val="9"/>
+    <w:semiHidden/>
+    <w:rsid w:val="00E91971"/>
+    <w:rPr>
+      <w:caps/>
+      <w:color w:val="2F5496" w:themeColor="accent1" w:themeShade="BF"/>
+      <w:spacing w:val="10"/>
+    </w:rPr>
+  </w:style>
+  <w:style w:type="character" w:customStyle="1" w:styleId="Titre6Car">
+    <w:name w:val="Titre 6 Car"/>
+    <w:basedOn w:val="Policepardfaut"/>
+    <w:link w:val="Titre6"/>
+    <w:uiPriority w:val="9"/>
+    <w:semiHidden/>
+    <w:rsid w:val="00E91971"/>
+    <w:rPr>
+      <w:caps/>
+      <w:color w:val="2F5496" w:themeColor="accent1" w:themeShade="BF"/>
+      <w:spacing w:val="10"/>
+    </w:rPr>
+  </w:style>
+  <w:style w:type="character" w:customStyle="1" w:styleId="Titre7Car">
+    <w:name w:val="Titre 7 Car"/>
+    <w:basedOn w:val="Policepardfaut"/>
+    <w:link w:val="Titre7"/>
+    <w:uiPriority w:val="9"/>
+    <w:semiHidden/>
+    <w:rsid w:val="00E91971"/>
+    <w:rPr>
+      <w:caps/>
+      <w:color w:val="2F5496" w:themeColor="accent1" w:themeShade="BF"/>
+      <w:spacing w:val="10"/>
+    </w:rPr>
+  </w:style>
+  <w:style w:type="character" w:customStyle="1" w:styleId="Titre8Car">
+    <w:name w:val="Titre 8 Car"/>
+    <w:basedOn w:val="Policepardfaut"/>
+    <w:link w:val="Titre8"/>
+    <w:uiPriority w:val="9"/>
+    <w:semiHidden/>
+    <w:rsid w:val="00E91971"/>
+    <w:rPr>
+      <w:caps/>
+      <w:spacing w:val="10"/>
+      <w:sz w:val="18"/>
+      <w:szCs w:val="18"/>
+    </w:rPr>
+  </w:style>
+  <w:style w:type="character" w:customStyle="1" w:styleId="Titre9Car">
+    <w:name w:val="Titre 9 Car"/>
+    <w:basedOn w:val="Policepardfaut"/>
+    <w:link w:val="Titre9"/>
+    <w:uiPriority w:val="9"/>
+    <w:semiHidden/>
+    <w:rsid w:val="00E91971"/>
+    <w:rPr>
+      <w:i/>
+      <w:iCs/>
+      <w:caps/>
+      <w:spacing w:val="10"/>
+      <w:sz w:val="18"/>
+      <w:szCs w:val="18"/>
+    </w:rPr>
+  </w:style>
+  <w:style w:type="paragraph" w:styleId="Lgende">
+    <w:name w:val="caption"/>
+    <w:basedOn w:val="Normal"/>
+    <w:next w:val="Normal"/>
+    <w:uiPriority w:val="35"/>
+    <w:semiHidden/>
+    <w:unhideWhenUsed/>
+    <w:qFormat/>
+    <w:rsid w:val="00E91971"/>
+    <w:rPr>
+      <w:b/>
+      <w:bCs/>
+      <w:color w:val="2F5496" w:themeColor="accent1" w:themeShade="BF"/>
+      <w:sz w:val="16"/>
+      <w:szCs w:val="16"/>
+    </w:rPr>
+  </w:style>
+  <w:style w:type="paragraph" w:styleId="Sous-titre">
+    <w:name w:val="Subtitle"/>
+    <w:basedOn w:val="Normal"/>
+    <w:next w:val="Normal"/>
+    <w:link w:val="Sous-titreCar"/>
+    <w:uiPriority w:val="11"/>
+    <w:qFormat/>
+    <w:rsid w:val="00E91971"/>
+    <w:pPr>
+      <w:spacing w:before="0" w:after="500" w:line="240" w:lineRule="auto"/>
+    </w:pPr>
+    <w:rPr>
+      <w:caps/>
+      <w:color w:val="595959" w:themeColor="text1" w:themeTint="A6"/>
+      <w:spacing w:val="10"/>
+      <w:sz w:val="21"/>
+      <w:szCs w:val="21"/>
+    </w:rPr>
+  </w:style>
+  <w:style w:type="character" w:customStyle="1" w:styleId="Sous-titreCar">
+    <w:name w:val="Sous-titre Car"/>
+    <w:basedOn w:val="Policepardfaut"/>
+    <w:link w:val="Sous-titre"/>
+    <w:uiPriority w:val="11"/>
+    <w:rsid w:val="00E91971"/>
+    <w:rPr>
+      <w:caps/>
+      <w:color w:val="595959" w:themeColor="text1" w:themeTint="A6"/>
+      <w:spacing w:val="10"/>
+      <w:sz w:val="21"/>
+      <w:szCs w:val="21"/>
+    </w:rPr>
+  </w:style>
+  <w:style w:type="character" w:styleId="lev">
+    <w:name w:val="Strong"/>
+    <w:uiPriority w:val="22"/>
+    <w:qFormat/>
+    <w:rsid w:val="00E91971"/>
+    <w:rPr>
+      <w:b/>
+      <w:bCs/>
+    </w:rPr>
+  </w:style>
+  <w:style w:type="character" w:styleId="Accentuation">
+    <w:name w:val="Emphasis"/>
+    <w:uiPriority w:val="20"/>
+    <w:qFormat/>
+    <w:rsid w:val="00E91971"/>
+    <w:rPr>
+      <w:caps/>
+      <w:color w:val="1F3763" w:themeColor="accent1" w:themeShade="7F"/>
+      <w:spacing w:val="5"/>
+    </w:rPr>
+  </w:style>
+  <w:style w:type="paragraph" w:styleId="Sansinterligne">
+    <w:name w:val="No Spacing"/>
+    <w:uiPriority w:val="1"/>
+    <w:qFormat/>
+    <w:rsid w:val="00E91971"/>
+    <w:pPr>
+      <w:spacing w:after="0" w:line="240" w:lineRule="auto"/>
+    </w:pPr>
+  </w:style>
+  <w:style w:type="paragraph" w:styleId="Citation">
+    <w:name w:val="Quote"/>
+    <w:basedOn w:val="Normal"/>
+    <w:next w:val="Normal"/>
+    <w:link w:val="CitationCar"/>
+    <w:uiPriority w:val="29"/>
+    <w:qFormat/>
+    <w:rsid w:val="00E91971"/>
+    <w:rPr>
+      <w:i/>
+      <w:iCs/>
+      <w:sz w:val="24"/>
+      <w:szCs w:val="24"/>
+    </w:rPr>
+  </w:style>
+  <w:style w:type="character" w:customStyle="1" w:styleId="CitationCar">
+    <w:name w:val="Citation Car"/>
+    <w:basedOn w:val="Policepardfaut"/>
+    <w:link w:val="Citation"/>
+    <w:uiPriority w:val="29"/>
+    <w:rsid w:val="00E91971"/>
+    <w:rPr>
+      <w:i/>
+      <w:iCs/>
+      <w:sz w:val="24"/>
+      <w:szCs w:val="24"/>
+    </w:rPr>
+  </w:style>
+  <w:style w:type="paragraph" w:styleId="Citationintense">
+    <w:name w:val="Intense Quote"/>
+    <w:basedOn w:val="Normal"/>
+    <w:next w:val="Normal"/>
+    <w:link w:val="CitationintenseCar"/>
+    <w:uiPriority w:val="30"/>
+    <w:qFormat/>
+    <w:rsid w:val="00E91971"/>
+    <w:pPr>
+      <w:spacing w:before="240" w:after="240" w:line="240" w:lineRule="auto"/>
+      <w:ind w:left="1080" w:right="1080"/>
+      <w:jc w:val="center"/>
+    </w:pPr>
+    <w:rPr>
+      <w:color w:val="4472C4" w:themeColor="accent1"/>
+      <w:sz w:val="24"/>
+      <w:szCs w:val="24"/>
+    </w:rPr>
+  </w:style>
+  <w:style w:type="character" w:customStyle="1" w:styleId="CitationintenseCar">
+    <w:name w:val="Citation intense Car"/>
+    <w:basedOn w:val="Policepardfaut"/>
+    <w:link w:val="Citationintense"/>
+    <w:uiPriority w:val="30"/>
+    <w:rsid w:val="00E91971"/>
+    <w:rPr>
+      <w:color w:val="4472C4" w:themeColor="accent1"/>
+      <w:sz w:val="24"/>
+      <w:szCs w:val="24"/>
+    </w:rPr>
+  </w:style>
+  <w:style w:type="character" w:styleId="Accentuationlgre">
+    <w:name w:val="Subtle Emphasis"/>
+    <w:uiPriority w:val="19"/>
+    <w:qFormat/>
+    <w:rsid w:val="00E91971"/>
+    <w:rPr>
+      <w:i/>
+      <w:iCs/>
+      <w:color w:val="1F3763" w:themeColor="accent1" w:themeShade="7F"/>
+    </w:rPr>
+  </w:style>
+  <w:style w:type="character" w:styleId="Accentuationintense">
+    <w:name w:val="Intense Emphasis"/>
+    <w:uiPriority w:val="21"/>
+    <w:qFormat/>
+    <w:rsid w:val="00E91971"/>
+    <w:rPr>
+      <w:b/>
+      <w:bCs/>
+      <w:caps/>
+      <w:color w:val="1F3763" w:themeColor="accent1" w:themeShade="7F"/>
+      <w:spacing w:val="10"/>
+    </w:rPr>
+  </w:style>
+  <w:style w:type="character" w:styleId="Rfrencelgre">
+    <w:name w:val="Subtle Reference"/>
+    <w:uiPriority w:val="31"/>
+    <w:qFormat/>
+    <w:rsid w:val="00E91971"/>
+    <w:rPr>
+      <w:b/>
+      <w:bCs/>
+      <w:color w:val="4472C4" w:themeColor="accent1"/>
+    </w:rPr>
+  </w:style>
+  <w:style w:type="character" w:styleId="Rfrenceintense">
+    <w:name w:val="Intense Reference"/>
+    <w:uiPriority w:val="32"/>
+    <w:qFormat/>
+    <w:rsid w:val="00E91971"/>
+    <w:rPr>
+      <w:b/>
+      <w:bCs/>
+      <w:i/>
+      <w:iCs/>
+      <w:caps/>
+      <w:color w:val="4472C4" w:themeColor="accent1"/>
+    </w:rPr>
+  </w:style>
+  <w:style w:type="character" w:styleId="Titredulivre">
+    <w:name w:val="Book Title"/>
+    <w:uiPriority w:val="33"/>
+    <w:qFormat/>
+    <w:rsid w:val="00E91971"/>
+    <w:rPr>
+      <w:b/>
+      <w:bCs/>
+      <w:i/>
+      <w:iCs/>
+      <w:spacing w:val="0"/>
     </w:rPr>
   </w:style>
 </w:styles>
@@ -1778,4 +3200,16 @@
     </a:ext>
   </a:extLst>
 </a:theme>
+</file>
+
+<file path=customXml/item1.xml><?xml version="1.0" encoding="utf-8"?>
+<b:Sources xmlns:b="http://schemas.openxmlformats.org/officeDocument/2006/bibliography" xmlns="http://schemas.openxmlformats.org/officeDocument/2006/bibliography" SelectedStyle="\APASixthEditionOfficeOnline.xsl" StyleName="APA" Version="6"/>
+</file>
+
+<file path=customXml/itemProps1.xml><?xml version="1.0" encoding="utf-8"?>
+<ds:datastoreItem xmlns:ds="http://schemas.openxmlformats.org/officeDocument/2006/customXml" ds:itemID="{C1189EB2-F951-481D-A36F-BC7040887152}">
+  <ds:schemaRefs>
+    <ds:schemaRef ds:uri="http://schemas.openxmlformats.org/officeDocument/2006/bibliography"/>
+  </ds:schemaRefs>
+</ds:datastoreItem>
 </file>
</xml_diff>

<commit_message>
mettre le nom demandé dans le titres de chapitres
</commit_message>
<xml_diff>
--- a/Stories.docx
+++ b/Stories.docx
@@ -281,11 +281,9 @@
       <w:pPr>
         <w:pStyle w:val="Titre1"/>
       </w:pPr>
-      <w:bookmarkStart w:id="0" w:name="_Toc113864423"/>
-      <w:r>
-        <w:t>Stories + Test</w:t>
-      </w:r>
-      <w:bookmarkEnd w:id="0"/>
+      <w:r>
+        <w:t>Analyse fonctionelle</w:t>
+      </w:r>
     </w:p>
     <w:p>
       <w:pPr>
@@ -358,30 +356,30 @@
       <w:r>
         <w:tab/>
       </w:r>
-      <w:bookmarkStart w:id="1" w:name="_Int_morHY6rQ"/>
+      <w:bookmarkStart w:id="0" w:name="_Int_morHY6rQ"/>
       <w:r>
         <w:t>gauche</w:t>
       </w:r>
+      <w:bookmarkEnd w:id="0"/>
+      <w:r>
+        <w:t>.</w:t>
+      </w:r>
+    </w:p>
+    <w:p>
+      <w:pPr>
+        <w:ind w:firstLine="708"/>
+      </w:pPr>
+      <w:r>
+        <w:t xml:space="preserve">T : Lors du jeu, avec la flèche de droite, il y a une limite de déplacement sur la bordure à </w:t>
+      </w:r>
+      <w:r>
+        <w:tab/>
+      </w:r>
+      <w:bookmarkStart w:id="1" w:name="_Int_PA6KORGX"/>
+      <w:r>
+        <w:t>droite</w:t>
+      </w:r>
       <w:bookmarkEnd w:id="1"/>
-      <w:r>
-        <w:t>.</w:t>
-      </w:r>
-    </w:p>
-    <w:p>
-      <w:pPr>
-        <w:ind w:firstLine="708"/>
-      </w:pPr>
-      <w:r>
-        <w:t xml:space="preserve">T : Lors du jeu, avec la flèche de droite, il y a une limite de déplacement sur la bordure à </w:t>
-      </w:r>
-      <w:r>
-        <w:tab/>
-      </w:r>
-      <w:bookmarkStart w:id="2" w:name="_Int_PA6KORGX"/>
-      <w:r>
-        <w:t>droite</w:t>
-      </w:r>
-      <w:bookmarkEnd w:id="2"/>
       <w:r>
         <w:t>.</w:t>
       </w:r>
@@ -1067,15 +1065,7 @@
         <w:t xml:space="preserve"> n’ai plus de vie</w:t>
       </w:r>
       <w:r>
-        <w:t>, une fenêtre de « </w:t>
-      </w:r>
-      <w:proofErr w:type="spellStart"/>
-      <w:r>
-        <w:t>game</w:t>
-      </w:r>
-      <w:proofErr w:type="spellEnd"/>
-      <w:r>
-        <w:t xml:space="preserve"> over » apparait avec notre score et un petit message.</w:t>
+        <w:t>, une fenêtre de « game over » apparait avec notre score et un petit message.</w:t>
       </w:r>
     </w:p>
     <w:p>
@@ -1319,11 +1309,11 @@
       <w:pPr>
         <w:pStyle w:val="Titre1"/>
       </w:pPr>
-      <w:bookmarkStart w:id="3" w:name="_Toc113864424"/>
+      <w:bookmarkStart w:id="2" w:name="_Toc113864424"/>
       <w:r>
         <w:t>Maquettes</w:t>
       </w:r>
-      <w:bookmarkEnd w:id="3"/>
+      <w:bookmarkEnd w:id="2"/>
     </w:p>
     <w:p>
       <w:pPr>
@@ -1395,7 +1385,7 @@
           </mc:Choice>
           <mc:Fallback>
             <w:pict>
-              <v:line w14:anchorId="05E7A07E" id="Connecteur droit 2" o:spid="_x0000_s1026" style="position:absolute;flip:y;z-index:251659264;visibility:visible;mso-wrap-style:square;mso-wrap-distance-left:9pt;mso-wrap-distance-top:0;mso-wrap-distance-right:9pt;mso-wrap-distance-bottom:0;mso-position-horizontal:absolute;mso-position-horizontal-relative:text;mso-position-vertical:absolute;mso-position-vertical-relative:text" from="17.95pt,36.55pt" to="147.7pt,37.3pt" o:gfxdata="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" strokecolor="white [3212]" strokeweight=".5pt">
+              <v:line w14:anchorId="497F48A2" id="Connecteur droit 2" o:spid="_x0000_s1026" style="position:absolute;flip:y;z-index:251659264;visibility:visible;mso-wrap-style:square;mso-wrap-distance-left:9pt;mso-wrap-distance-top:0;mso-wrap-distance-right:9pt;mso-wrap-distance-bottom:0;mso-position-horizontal:absolute;mso-position-horizontal-relative:text;mso-position-vertical:absolute;mso-position-vertical-relative:text" from="17.95pt,36.55pt" to="147.7pt,37.3pt" o:gfxdata="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" strokecolor="white [3212]" strokeweight=".5pt">
                 <v:stroke joinstyle="miter"/>
               </v:line>
             </w:pict>
@@ -1468,7 +1458,7 @@
           </mc:Choice>
           <mc:Fallback>
             <w:pict>
-              <v:shapetype w14:anchorId="539F34F5" id="_x0000_t13" coordsize="21600,21600" o:spt="13" adj="16200,5400" path="m@0,l@0@1,0@1,0@2@0@2@0,21600,21600,10800xe">
+              <v:shapetype w14:anchorId="37C73F6F" id="_x0000_t13" coordsize="21600,21600" o:spt="13" adj="16200,5400" path="m@0,l@0@1,0@1,0@2@0@2@0,21600,21600,10800xe">
                 <v:stroke joinstyle="miter"/>
                 <v:formulas>
                   <v:f eqn="val #0"/>
@@ -1594,12 +1584,21 @@
       <w:pPr>
         <w:pStyle w:val="Titre1"/>
       </w:pPr>
-      <w:bookmarkStart w:id="4" w:name="_Toc113864425"/>
+      <w:bookmarkStart w:id="3" w:name="_Toc113864425"/>
       <w:r>
         <w:lastRenderedPageBreak/>
-        <w:t>Planification</w:t>
-      </w:r>
-      <w:bookmarkEnd w:id="4"/>
+        <w:t>Plan</w:t>
+      </w:r>
+      <w:r>
+        <w:t>n</w:t>
+      </w:r>
+      <w:r>
+        <w:t>i</w:t>
+      </w:r>
+      <w:bookmarkEnd w:id="3"/>
+      <w:r>
+        <w:t>ng initiale</w:t>
+      </w:r>
     </w:p>
     <w:p/>
     <w:tbl>
@@ -3207,7 +3206,7 @@
 </file>
 
 <file path=customXml/itemProps1.xml><?xml version="1.0" encoding="utf-8"?>
-<ds:datastoreItem xmlns:ds="http://schemas.openxmlformats.org/officeDocument/2006/customXml" ds:itemID="{C1189EB2-F951-481D-A36F-BC7040887152}">
+<ds:datastoreItem xmlns:ds="http://schemas.openxmlformats.org/officeDocument/2006/customXml" ds:itemID="{EB592FA3-2575-488C-94D7-7A5D73779AFE}">
   <ds:schemaRefs>
     <ds:schemaRef ds:uri="http://schemas.openxmlformats.org/officeDocument/2006/bibliography"/>
   </ds:schemaRefs>

</xml_diff>

<commit_message>
va sauvegarder les changements de nom dans le document word
</commit_message>
<xml_diff>
--- a/Stories.docx
+++ b/Stories.docx
@@ -92,20 +92,16 @@
                 <w:noProof/>
                 <w:webHidden/>
               </w:rPr>
+              <w:fldChar w:fldCharType="separate"/>
             </w:r>
             <w:r>
               <w:rPr>
+                <w:b/>
+                <w:bCs/>
                 <w:noProof/>
                 <w:webHidden/>
               </w:rPr>
-              <w:fldChar w:fldCharType="separate"/>
-            </w:r>
-            <w:r>
-              <w:rPr>
-                <w:noProof/>
-                <w:webHidden/>
-              </w:rPr>
-              <w:t>1</w:t>
+              <w:t>Erreur ! Signet non défini.</w:t>
             </w:r>
             <w:r>
               <w:rPr>
@@ -1385,7 +1381,7 @@
           </mc:Choice>
           <mc:Fallback>
             <w:pict>
-              <v:line w14:anchorId="497F48A2" id="Connecteur droit 2" o:spid="_x0000_s1026" style="position:absolute;flip:y;z-index:251659264;visibility:visible;mso-wrap-style:square;mso-wrap-distance-left:9pt;mso-wrap-distance-top:0;mso-wrap-distance-right:9pt;mso-wrap-distance-bottom:0;mso-position-horizontal:absolute;mso-position-horizontal-relative:text;mso-position-vertical:absolute;mso-position-vertical-relative:text" from="17.95pt,36.55pt" to="147.7pt,37.3pt" o:gfxdata="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" strokecolor="white [3212]" strokeweight=".5pt">
+              <v:line w14:anchorId="7515F075" id="Connecteur droit 2" o:spid="_x0000_s1026" style="position:absolute;flip:y;z-index:251659264;visibility:visible;mso-wrap-style:square;mso-wrap-distance-left:9pt;mso-wrap-distance-top:0;mso-wrap-distance-right:9pt;mso-wrap-distance-bottom:0;mso-position-horizontal:absolute;mso-position-horizontal-relative:text;mso-position-vertical:absolute;mso-position-vertical-relative:text" from="17.95pt,36.55pt" to="147.7pt,37.3pt" o:gfxdata="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" strokecolor="white [3212]" strokeweight=".5pt">
                 <v:stroke joinstyle="miter"/>
               </v:line>
             </w:pict>
@@ -1458,7 +1454,7 @@
           </mc:Choice>
           <mc:Fallback>
             <w:pict>
-              <v:shapetype w14:anchorId="37C73F6F" id="_x0000_t13" coordsize="21600,21600" o:spt="13" adj="16200,5400" path="m@0,l@0@1,0@1,0@2@0@2@0,21600,21600,10800xe">
+              <v:shapetype w14:anchorId="2CC6CCC3" id="_x0000_t13" coordsize="21600,21600" o:spt="13" adj="16200,5400" path="m@0,l@0@1,0@1,0@2@0@2@0,21600,21600,10800xe">
                 <v:stroke joinstyle="miter"/>
                 <v:formulas>
                   <v:f eqn="val #0"/>
@@ -3206,7 +3202,7 @@
 </file>
 
 <file path=customXml/itemProps1.xml><?xml version="1.0" encoding="utf-8"?>
-<ds:datastoreItem xmlns:ds="http://schemas.openxmlformats.org/officeDocument/2006/customXml" ds:itemID="{EB592FA3-2575-488C-94D7-7A5D73779AFE}">
+<ds:datastoreItem xmlns:ds="http://schemas.openxmlformats.org/officeDocument/2006/customXml" ds:itemID="{DEA226B6-3F8B-4C98-B9DC-17EE8508EE6C}">
   <ds:schemaRefs>
     <ds:schemaRef ds:uri="http://schemas.openxmlformats.org/officeDocument/2006/bibliography"/>
   </ds:schemaRefs>

</xml_diff>

<commit_message>
changer des petits détails dans le word
</commit_message>
<xml_diff>
--- a/Stories.docx
+++ b/Stories.docx
@@ -13,6 +13,13 @@
     </w:p>
     <w:sdt>
       <w:sdtPr>
+        <w:rPr>
+          <w:caps w:val="0"/>
+          <w:color w:val="auto"/>
+          <w:spacing w:val="0"/>
+          <w:sz w:val="20"/>
+          <w:szCs w:val="20"/>
+        </w:rPr>
         <w:id w:val="-1746799657"/>
         <w:docPartObj>
           <w:docPartGallery w:val="Table of Contents"/>
@@ -23,11 +30,6 @@
         <w:rPr>
           <w:b/>
           <w:bCs/>
-          <w:caps w:val="0"/>
-          <w:color w:val="auto"/>
-          <w:spacing w:val="0"/>
-          <w:sz w:val="20"/>
-          <w:szCs w:val="20"/>
         </w:rPr>
       </w:sdtEndPr>
       <w:sdtContent>
@@ -47,6 +49,9 @@
             </w:tabs>
             <w:rPr>
               <w:noProof/>
+              <w:sz w:val="22"/>
+              <w:szCs w:val="22"/>
+              <w:lang w:val="fr-CH" w:eastAsia="fr-CH"/>
             </w:rPr>
           </w:pPr>
           <w:r>
@@ -58,13 +63,13 @@
           <w:r>
             <w:fldChar w:fldCharType="separate"/>
           </w:r>
-          <w:hyperlink w:anchor="_Toc113864423" w:history="1">
+          <w:hyperlink w:anchor="_Toc113869206" w:history="1">
             <w:r>
               <w:rPr>
                 <w:rStyle w:val="Lienhypertexte"/>
                 <w:noProof/>
               </w:rPr>
-              <w:t>Stories + Test</w:t>
+              <w:t>Analyse fonctionelle</w:t>
             </w:r>
             <w:r>
               <w:rPr>
@@ -85,7 +90,13 @@
                 <w:noProof/>
                 <w:webHidden/>
               </w:rPr>
-              <w:instrText xml:space="preserve"> PAGEREF _Toc113864423 \h </w:instrText>
+              <w:instrText xml:space="preserve"> PAGEREF _Toc113869206 \h </w:instrText>
+            </w:r>
+            <w:r>
+              <w:rPr>
+                <w:noProof/>
+                <w:webHidden/>
+              </w:rPr>
             </w:r>
             <w:r>
               <w:rPr>
@@ -96,12 +107,10 @@
             </w:r>
             <w:r>
               <w:rPr>
-                <w:b/>
-                <w:bCs/>
                 <w:noProof/>
                 <w:webHidden/>
               </w:rPr>
-              <w:t>Erreur ! Signet non défini.</w:t>
+              <w:t>1</w:t>
             </w:r>
             <w:r>
               <w:rPr>
@@ -120,9 +129,12 @@
             </w:tabs>
             <w:rPr>
               <w:noProof/>
+              <w:sz w:val="22"/>
+              <w:szCs w:val="22"/>
+              <w:lang w:val="fr-CH" w:eastAsia="fr-CH"/>
             </w:rPr>
           </w:pPr>
-          <w:hyperlink w:anchor="_Toc113864424" w:history="1">
+          <w:hyperlink w:anchor="_Toc113869207" w:history="1">
             <w:r>
               <w:rPr>
                 <w:rStyle w:val="Lienhypertexte"/>
@@ -149,7 +161,7 @@
                 <w:noProof/>
                 <w:webHidden/>
               </w:rPr>
-              <w:instrText xml:space="preserve"> PAGEREF _Toc113864424 \h </w:instrText>
+              <w:instrText xml:space="preserve"> PAGEREF _Toc113869207 \h </w:instrText>
             </w:r>
             <w:r>
               <w:rPr>
@@ -188,29 +200,18 @@
             </w:tabs>
             <w:rPr>
               <w:noProof/>
+              <w:sz w:val="22"/>
+              <w:szCs w:val="22"/>
+              <w:lang w:val="fr-CH" w:eastAsia="fr-CH"/>
             </w:rPr>
           </w:pPr>
-          <w:hyperlink w:anchor="_Toc113864425" w:history="1">
+          <w:hyperlink w:anchor="_Toc113869208" w:history="1">
             <w:r>
               <w:rPr>
                 <w:rStyle w:val="Lienhypertexte"/>
                 <w:noProof/>
               </w:rPr>
-              <w:t>Planific</w:t>
-            </w:r>
-            <w:r>
-              <w:rPr>
-                <w:rStyle w:val="Lienhypertexte"/>
-                <w:noProof/>
-              </w:rPr>
-              <w:t>a</w:t>
-            </w:r>
-            <w:r>
-              <w:rPr>
-                <w:rStyle w:val="Lienhypertexte"/>
-                <w:noProof/>
-              </w:rPr>
-              <w:t>tion</w:t>
+              <w:t>Planning initiale</w:t>
             </w:r>
             <w:r>
               <w:rPr>
@@ -231,7 +232,7 @@
                 <w:noProof/>
                 <w:webHidden/>
               </w:rPr>
-              <w:instrText xml:space="preserve"> PAGEREF _Toc113864425 \h </w:instrText>
+              <w:instrText xml:space="preserve"> PAGEREF _Toc113869208 \h </w:instrText>
             </w:r>
             <w:r>
               <w:rPr>
@@ -277,9 +278,11 @@
       <w:pPr>
         <w:pStyle w:val="Titre1"/>
       </w:pPr>
+      <w:bookmarkStart w:id="0" w:name="_Toc113869206"/>
       <w:r>
         <w:t>Analyse fonctionelle</w:t>
       </w:r>
+      <w:bookmarkEnd w:id="0"/>
     </w:p>
     <w:p>
       <w:pPr>
@@ -352,11 +355,11 @@
       <w:r>
         <w:tab/>
       </w:r>
-      <w:bookmarkStart w:id="0" w:name="_Int_morHY6rQ"/>
+      <w:bookmarkStart w:id="1" w:name="_Int_morHY6rQ"/>
       <w:r>
         <w:t>gauche</w:t>
       </w:r>
-      <w:bookmarkEnd w:id="0"/>
+      <w:bookmarkEnd w:id="1"/>
       <w:r>
         <w:t>.</w:t>
       </w:r>
@@ -371,13 +374,29 @@
       <w:r>
         <w:tab/>
       </w:r>
-      <w:bookmarkStart w:id="1" w:name="_Int_PA6KORGX"/>
+      <w:bookmarkStart w:id="2" w:name="_Int_PA6KORGX"/>
       <w:r>
         <w:t>droite</w:t>
       </w:r>
-      <w:bookmarkEnd w:id="1"/>
+      <w:bookmarkEnd w:id="2"/>
       <w:r>
         <w:t>.</w:t>
+      </w:r>
+    </w:p>
+    <w:p>
+      <w:pPr>
+        <w:ind w:firstLine="708"/>
+      </w:pPr>
+      <w:r>
+        <w:t>T : Lors du jeu, pour se déplacer il faut faire un click après l’autre sur les flèches.</w:t>
+      </w:r>
+    </w:p>
+    <w:p>
+      <w:pPr>
+        <w:ind w:firstLine="708"/>
+      </w:pPr>
+      <w:r>
+        <w:t>T : Lors du click, le canon se déplace d’une case sur le côté appuyé.</w:t>
       </w:r>
     </w:p>
     <w:p>
@@ -407,10 +426,6 @@
     <w:p>
       <w:pPr>
         <w:pStyle w:val="Paragraphedeliste"/>
-        <w:numPr>
-          <w:ilvl w:val="0"/>
-          <w:numId w:val="1"/>
-        </w:numPr>
       </w:pPr>
     </w:p>
     <w:p>
@@ -418,16 +433,7 @@
         <w:pStyle w:val="Paragraphedeliste"/>
       </w:pPr>
       <w:r>
-        <w:t>T : Dans la fenêtre d’accueil, lors de la sélection de “</w:t>
-      </w:r>
-      <w:r>
-        <w:t>Options</w:t>
-      </w:r>
-      <w:r>
-        <w:t xml:space="preserve">” avec “enter”, </w:t>
-      </w:r>
-      <w:r>
-        <w:t>les options s’affiche</w:t>
+        <w:t>T : Dans la fenêtre d’accueil, lors de la sélection de “Options” avec “enter”, les options s’affiche</w:t>
       </w:r>
     </w:p>
     <w:p>
@@ -461,16 +467,7 @@
         <w:pStyle w:val="Paragraphedeliste"/>
       </w:pPr>
       <w:r>
-        <w:t>T : Dans la fenêtre Options, lorsque l’onglet « </w:t>
-      </w:r>
-      <w:r>
-        <w:t>difficulté</w:t>
-      </w:r>
-      <w:r>
-        <w:t xml:space="preserve"> » est sélectionné je peux </w:t>
-      </w:r>
-      <w:r>
-        <w:t>changer la difficulté avec la flèche de droite ou la flèche de gauche</w:t>
+        <w:t>T : Dans la fenêtre Options, lorsque l’onglet « difficulté » est sélectionné je peux changer la difficulté avec la flèche de droite ou la flèche de gauche</w:t>
       </w:r>
     </w:p>
     <w:p>
@@ -580,13 +577,8 @@
         <w:ind w:left="708"/>
       </w:pPr>
       <w:r>
-        <w:t xml:space="preserve">T : </w:t>
-      </w:r>
-      <w:r>
-        <w:t xml:space="preserve">Dans le menu principal, </w:t>
-      </w:r>
-      <w:r>
-        <w:t>lorsque je sélectionne « quitter » et que j’appuie sur « enter » l’application se ferme</w:t>
+        <w:lastRenderedPageBreak/>
+        <w:t>T : Dans le menu principal, lorsque je sélectionne « quitter » et que j’appuie sur « enter » l’application se ferme</w:t>
       </w:r>
     </w:p>
     <w:p>
@@ -615,7 +607,6 @@
     </w:p>
     <w:p>
       <w:r>
-        <w:lastRenderedPageBreak/>
         <w:tab/>
         <w:t>T : D</w:t>
       </w:r>
@@ -628,10 +619,7 @@
         <w:ind w:left="708"/>
       </w:pPr>
       <w:r>
-        <w:t xml:space="preserve">T : Dans le menu principal, </w:t>
-      </w:r>
-      <w:r>
-        <w:t>lorsque « meilleurs scores » est sélectionné et que j’appuie sur « enter » la fenêtre s’ouvre</w:t>
+        <w:t>T : Dans le menu principal, lorsque « meilleurs scores » est sélectionné et que j’appuie sur « enter » la fenêtre s’ouvre</w:t>
       </w:r>
     </w:p>
     <w:p>
@@ -684,13 +672,7 @@
         <w:ind w:left="708"/>
       </w:pPr>
       <w:r>
-        <w:t>T : Dans le menu principal, lorsque «</w:t>
-      </w:r>
-      <w:r>
-        <w:t xml:space="preserve"> A propos </w:t>
-      </w:r>
-      <w:r>
-        <w:t>» est sélectionné et que j’appuie sur « enter » la fenêtre s’ouvre</w:t>
+        <w:t>T : Dans le menu principal, lorsque « A propos » est sélectionné et que j’appuie sur « enter » la fenêtre s’ouvre</w:t>
       </w:r>
     </w:p>
     <w:p>
@@ -698,16 +680,7 @@
         <w:ind w:left="705"/>
       </w:pPr>
       <w:r>
-        <w:t>T : Dans l’onglet « </w:t>
-      </w:r>
-      <w:r>
-        <w:t>A propos</w:t>
-      </w:r>
-      <w:r>
-        <w:t xml:space="preserve"> », je veux voir </w:t>
-      </w:r>
-      <w:r>
-        <w:t>un petit résumé du but et du fonctionnement du programme</w:t>
+        <w:t>T : Dans l’onglet « A propos », je veux voir un petit résumé du but et du fonctionnement du programme</w:t>
       </w:r>
     </w:p>
     <w:p>
@@ -846,7 +819,15 @@
         <w:t xml:space="preserve">T : </w:t>
       </w:r>
       <w:r>
-        <w:t>Dans le jeu, les aliens se déplacent suivant le rythme d’un timer.</w:t>
+        <w:t xml:space="preserve">Dans le jeu, les aliens se déplacent suivant le rythme d’un </w:t>
+      </w:r>
+      <w:proofErr w:type="spellStart"/>
+      <w:r>
+        <w:t>timer</w:t>
+      </w:r>
+      <w:proofErr w:type="spellEnd"/>
+      <w:r>
+        <w:t>.</w:t>
       </w:r>
     </w:p>
     <w:p>
@@ -901,6 +882,7 @@
         </w:numPr>
       </w:pPr>
       <w:r>
+        <w:lastRenderedPageBreak/>
         <w:t>S : En tant que joueur, je veux pouvoir reprendre ou quitter ma partie depuis la fenêtre de pause</w:t>
       </w:r>
     </w:p>
@@ -935,7 +917,6 @@
         <w:ind w:left="705"/>
       </w:pPr>
       <w:r>
-        <w:lastRenderedPageBreak/>
         <w:t xml:space="preserve">T : Dans la </w:t>
       </w:r>
       <w:r>
@@ -1010,6 +991,22 @@
       </w:r>
     </w:p>
     <w:p>
+      <w:pPr>
+        <w:ind w:left="708"/>
+      </w:pPr>
+      <w:r>
+        <w:t>T : Lors de la saisie, le nombre de caractères ne dépasse pas 30 caractères.</w:t>
+      </w:r>
+    </w:p>
+    <w:p>
+      <w:pPr>
+        <w:ind w:left="708"/>
+      </w:pPr>
+      <w:r>
+        <w:t>T : Lors de la saisie, si le pseudo n’est pas conventionnel un message d’erreur apparait et la saisie recommence.</w:t>
+      </w:r>
+    </w:p>
+    <w:p>
       <w:r>
         <w:tab/>
         <w:t>T : Après la saisie, lorsque j’appuie sur « enter » le jeu se lance</w:t>
@@ -1024,7 +1021,15 @@
         </w:numPr>
       </w:pPr>
       <w:r>
-        <w:t>S : En tant que joueur, je veux une fenêtre de « game over</w:t>
+        <w:t>S : En tant que joueur, je veux une fenêtre de « </w:t>
+      </w:r>
+      <w:proofErr w:type="spellStart"/>
+      <w:r>
+        <w:t>game</w:t>
+      </w:r>
+      <w:proofErr w:type="spellEnd"/>
+      <w:r>
+        <w:t xml:space="preserve"> over</w:t>
       </w:r>
       <w:r>
         <w:t> »</w:t>
@@ -1044,7 +1049,15 @@
         <w:t xml:space="preserve">T : Dans le jeu ou dans la fenêtre de pause, </w:t>
       </w:r>
       <w:r>
-        <w:t>lorsque je quitte, une fenêtre de « game over » apparait avec notre score</w:t>
+        <w:t>lorsque je quitte, une fenêtre de « </w:t>
+      </w:r>
+      <w:proofErr w:type="spellStart"/>
+      <w:r>
+        <w:t>game</w:t>
+      </w:r>
+      <w:proofErr w:type="spellEnd"/>
+      <w:r>
+        <w:t xml:space="preserve"> over » apparait avec notre score</w:t>
       </w:r>
       <w:r>
         <w:t xml:space="preserve"> et un petit message.</w:t>
@@ -1055,13 +1068,15 @@
         <w:ind w:left="705"/>
       </w:pPr>
       <w:r>
-        <w:t>T : Dans le jeu, lorsque je</w:t>
-      </w:r>
-      <w:r>
-        <w:t xml:space="preserve"> n’ai plus de vie</w:t>
-      </w:r>
-      <w:r>
-        <w:t>, une fenêtre de « game over » apparait avec notre score et un petit message.</w:t>
+        <w:t>T : Dans le jeu, lorsque je n’ai plus de vie, une fenêtre de « </w:t>
+      </w:r>
+      <w:proofErr w:type="spellStart"/>
+      <w:r>
+        <w:t>game</w:t>
+      </w:r>
+      <w:proofErr w:type="spellEnd"/>
+      <w:r>
+        <w:t xml:space="preserve"> over » apparait avec notre score et un petit message.</w:t>
       </w:r>
     </w:p>
     <w:p>
@@ -1240,6 +1255,7 @@
         <w:ind w:left="708"/>
       </w:pPr>
       <w:r>
+        <w:lastRenderedPageBreak/>
         <w:t>T : Dans la fenêtre d’accueil, lorsque le curseur est tout en bas on ne peut plus appuyer sur la flèche « bas »</w:t>
       </w:r>
     </w:p>
@@ -1260,7 +1276,23 @@
         </w:numPr>
       </w:pPr>
       <w:r>
-        <w:t>S : En tant que développeur, je veux faire un petit easter egg lors de la saisie du pseudo « Saul</w:t>
+        <w:t xml:space="preserve">S : En tant que développeur, je veux faire un petit </w:t>
+      </w:r>
+      <w:proofErr w:type="spellStart"/>
+      <w:r>
+        <w:t>easter</w:t>
+      </w:r>
+      <w:proofErr w:type="spellEnd"/>
+      <w:r>
+        <w:t xml:space="preserve"> </w:t>
+      </w:r>
+      <w:proofErr w:type="spellStart"/>
+      <w:r>
+        <w:t>egg</w:t>
+      </w:r>
+      <w:proofErr w:type="spellEnd"/>
+      <w:r>
+        <w:t xml:space="preserve"> lors de la saisie du pseudo « Saul</w:t>
       </w:r>
       <w:r>
         <w:t> »</w:t>
@@ -1282,7 +1314,6 @@
         <w:ind w:left="705"/>
       </w:pPr>
       <w:r>
-        <w:lastRenderedPageBreak/>
         <w:t xml:space="preserve">T : Lorsque l’image est </w:t>
       </w:r>
       <w:r>
@@ -1305,11 +1336,11 @@
       <w:pPr>
         <w:pStyle w:val="Titre1"/>
       </w:pPr>
-      <w:bookmarkStart w:id="2" w:name="_Toc113864424"/>
+      <w:bookmarkStart w:id="3" w:name="_Toc113869207"/>
       <w:r>
         <w:t>Maquettes</w:t>
       </w:r>
-      <w:bookmarkEnd w:id="2"/>
+      <w:bookmarkEnd w:id="3"/>
     </w:p>
     <w:p>
       <w:pPr>
@@ -1526,10 +1557,11 @@
         <w:rPr>
           <w:noProof/>
         </w:rPr>
+        <w:lastRenderedPageBreak/>
         <w:drawing>
-          <wp:inline distT="0" distB="0" distL="0" distR="0" wp14:anchorId="65EAB7C7" wp14:editId="75CC0B59">
-            <wp:extent cx="2714625" cy="3214482"/>
-            <wp:effectExtent l="0" t="0" r="0" b="5080"/>
+          <wp:inline distT="0" distB="0" distL="0" distR="0" wp14:anchorId="65EAB7C7" wp14:editId="5AF0C7CA">
+            <wp:extent cx="2333625" cy="2763326"/>
+            <wp:effectExtent l="0" t="0" r="0" b="0"/>
             <wp:docPr id="5" name="Image 5"/>
             <wp:cNvGraphicFramePr>
               <a:graphicFrameLocks xmlns:a="http://schemas.openxmlformats.org/drawingml/2006/main" noChangeAspect="1"/>
@@ -1550,7 +1582,7 @@
                   <pic:spPr>
                     <a:xfrm>
                       <a:off x="0" y="0"/>
-                      <a:ext cx="2723569" cy="3225073"/>
+                      <a:ext cx="2348416" cy="2780841"/>
                     </a:xfrm>
                     <a:prstGeom prst="rect">
                       <a:avLst/>
@@ -1580,9 +1612,8 @@
       <w:pPr>
         <w:pStyle w:val="Titre1"/>
       </w:pPr>
-      <w:bookmarkStart w:id="3" w:name="_Toc113864425"/>
-      <w:r>
-        <w:lastRenderedPageBreak/>
+      <w:bookmarkStart w:id="4" w:name="_Toc113869208"/>
+      <w:r>
         <w:t>Plan</w:t>
       </w:r>
       <w:r>
@@ -1591,10 +1622,10 @@
       <w:r>
         <w:t>i</w:t>
       </w:r>
-      <w:bookmarkEnd w:id="3"/>
       <w:r>
         <w:t>ng initiale</w:t>
       </w:r>
+      <w:bookmarkEnd w:id="4"/>
     </w:p>
     <w:p/>
     <w:tbl>

</xml_diff>